<commit_message>
Se agrega el diagrama de clases de análisid el caso de uso registrar drogas lícitas
</commit_message>
<xml_diff>
--- a/Producto/Iteración_2/02 Análisis/Informes/GPA_Informe_Flujo de trabajo de Análisis.docx
+++ b/Producto/Iteración_2/02 Análisis/Informes/GPA_Informe_Flujo de trabajo de Análisis.docx
@@ -647,110 +647,63 @@
           <w:r>
             <w:fldChar w:fldCharType="separate"/>
           </w:r>
-          <w:bookmarkStart w:id="1" w:name="_GoBack"/>
-          <w:bookmarkEnd w:id="1"/>
-          <w:r>
-            <w:rPr>
-              <w:rStyle w:val="Hipervnculo"/>
-              <w:noProof/>
-            </w:rPr>
-            <w:fldChar w:fldCharType="begin"/>
-          </w:r>
-          <w:r>
-            <w:rPr>
-              <w:rStyle w:val="Hipervnculo"/>
-              <w:noProof/>
-            </w:rPr>
-            <w:instrText xml:space="preserve"> </w:instrText>
-          </w:r>
-          <w:r>
-            <w:rPr>
-              <w:noProof/>
-            </w:rPr>
-            <w:instrText>HYPERLINK \l "_Toc459683613"</w:instrText>
-          </w:r>
-          <w:r>
-            <w:rPr>
-              <w:rStyle w:val="Hipervnculo"/>
-              <w:noProof/>
-            </w:rPr>
-            <w:instrText xml:space="preserve"> </w:instrText>
-          </w:r>
-          <w:r>
-            <w:rPr>
-              <w:rStyle w:val="Hipervnculo"/>
-              <w:noProof/>
-            </w:rPr>
-          </w:r>
-          <w:r>
-            <w:rPr>
-              <w:rStyle w:val="Hipervnculo"/>
-              <w:noProof/>
-            </w:rPr>
-            <w:fldChar w:fldCharType="separate"/>
-          </w:r>
-          <w:r>
-            <w:rPr>
-              <w:rStyle w:val="Hipervnculo"/>
-              <w:noProof/>
-            </w:rPr>
-            <w:t>Índice</w:t>
-          </w:r>
-          <w:r>
-            <w:rPr>
-              <w:noProof/>
-              <w:webHidden/>
-            </w:rPr>
-            <w:tab/>
-          </w:r>
-          <w:r>
-            <w:rPr>
-              <w:noProof/>
-              <w:webHidden/>
-            </w:rPr>
-            <w:fldChar w:fldCharType="begin"/>
-          </w:r>
-          <w:r>
-            <w:rPr>
-              <w:noProof/>
-              <w:webHidden/>
-            </w:rPr>
-            <w:instrText xml:space="preserve"> PAGEREF _Toc459683613 \h </w:instrText>
-          </w:r>
-          <w:r>
-            <w:rPr>
-              <w:noProof/>
-              <w:webHidden/>
-            </w:rPr>
-          </w:r>
-          <w:r>
-            <w:rPr>
-              <w:noProof/>
-              <w:webHidden/>
-            </w:rPr>
-            <w:fldChar w:fldCharType="separate"/>
-          </w:r>
-          <w:r>
-            <w:rPr>
-              <w:noProof/>
-              <w:webHidden/>
-            </w:rPr>
-            <w:t>1</w:t>
-          </w:r>
-          <w:r>
-            <w:rPr>
-              <w:noProof/>
-              <w:webHidden/>
-            </w:rPr>
-            <w:fldChar w:fldCharType="end"/>
-          </w:r>
-          <w:r>
-            <w:rPr>
-              <w:rStyle w:val="Hipervnculo"/>
-              <w:noProof/>
-            </w:rPr>
-            <w:fldChar w:fldCharType="end"/>
-          </w:r>
+          <w:hyperlink w:anchor="_Toc459683613" w:history="1">
+            <w:r>
+              <w:rPr>
+                <w:rStyle w:val="Hipervnculo"/>
+                <w:noProof/>
+              </w:rPr>
+              <w:t>Índice</w:t>
+            </w:r>
+            <w:r>
+              <w:rPr>
+                <w:noProof/>
+                <w:webHidden/>
+              </w:rPr>
+              <w:tab/>
+            </w:r>
+            <w:r>
+              <w:rPr>
+                <w:noProof/>
+                <w:webHidden/>
+              </w:rPr>
+              <w:fldChar w:fldCharType="begin"/>
+            </w:r>
+            <w:r>
+              <w:rPr>
+                <w:noProof/>
+                <w:webHidden/>
+              </w:rPr>
+              <w:instrText xml:space="preserve"> PAGEREF _Toc459683613 \h </w:instrText>
+            </w:r>
+            <w:r>
+              <w:rPr>
+                <w:noProof/>
+                <w:webHidden/>
+              </w:rPr>
+            </w:r>
+            <w:r>
+              <w:rPr>
+                <w:noProof/>
+                <w:webHidden/>
+              </w:rPr>
+              <w:fldChar w:fldCharType="separate"/>
+            </w:r>
+            <w:r>
+              <w:rPr>
+                <w:noProof/>
+                <w:webHidden/>
+              </w:rPr>
+              <w:t>1</w:t>
+            </w:r>
+            <w:r>
+              <w:rPr>
+                <w:noProof/>
+                <w:webHidden/>
+              </w:rPr>
+              <w:fldChar w:fldCharType="end"/>
+            </w:r>
+          </w:hyperlink>
         </w:p>
         <w:p>
           <w:pPr>
@@ -1900,30 +1853,30 @@
         <w:pStyle w:val="Ttulo1"/>
         <w:jc w:val="center"/>
       </w:pPr>
-      <w:bookmarkStart w:id="2" w:name="_Toc454123887"/>
-      <w:bookmarkStart w:id="3" w:name="_Toc459683614"/>
+      <w:bookmarkStart w:id="1" w:name="_Toc454123887"/>
+      <w:bookmarkStart w:id="2" w:name="_Toc459683614"/>
       <w:r>
         <w:lastRenderedPageBreak/>
         <w:t>Flujo de trabajo</w:t>
       </w:r>
+      <w:bookmarkEnd w:id="1"/>
+      <w:r>
+        <w:t xml:space="preserve"> de </w:t>
+      </w:r>
+      <w:r>
+        <w:t>Análisis</w:t>
+      </w:r>
       <w:bookmarkEnd w:id="2"/>
-      <w:r>
-        <w:t xml:space="preserve"> de </w:t>
-      </w:r>
-      <w:r>
-        <w:t>Análisis</w:t>
+    </w:p>
+    <w:p>
+      <w:pPr>
+        <w:pStyle w:val="Ttulo2"/>
+      </w:pPr>
+      <w:bookmarkStart w:id="3" w:name="_Toc459683615"/>
+      <w:r>
+        <w:t>Realización de casos de uso - análisis</w:t>
       </w:r>
       <w:bookmarkEnd w:id="3"/>
-    </w:p>
-    <w:p>
-      <w:pPr>
-        <w:pStyle w:val="Ttulo2"/>
-      </w:pPr>
-      <w:bookmarkStart w:id="4" w:name="_Toc459683615"/>
-      <w:r>
-        <w:t>Realización de casos de uso - análisis</w:t>
-      </w:r>
-      <w:bookmarkEnd w:id="4"/>
     </w:p>
     <w:p>
       <w:pPr>
@@ -1946,11 +1899,11 @@
       <w:pPr>
         <w:pStyle w:val="Ttulo3"/>
       </w:pPr>
-      <w:bookmarkStart w:id="5" w:name="_Toc459683616"/>
+      <w:bookmarkStart w:id="4" w:name="_Toc459683616"/>
       <w:r>
         <w:t>Caso de uso 2.Consultar Paciente</w:t>
       </w:r>
-      <w:bookmarkEnd w:id="5"/>
+      <w:bookmarkEnd w:id="4"/>
     </w:p>
     <w:p/>
     <w:p>
@@ -2109,7 +2062,7 @@
       <w:pPr>
         <w:pStyle w:val="Ttulo3"/>
       </w:pPr>
-      <w:bookmarkStart w:id="6" w:name="_Toc459683617"/>
+      <w:bookmarkStart w:id="5" w:name="_Toc459683617"/>
       <w:r>
         <w:lastRenderedPageBreak/>
         <w:t xml:space="preserve">Caso de uso </w:t>
@@ -2123,7 +2076,7 @@
       <w:r>
         <w:t xml:space="preserve"> historia clínica</w:t>
       </w:r>
-      <w:bookmarkEnd w:id="6"/>
+      <w:bookmarkEnd w:id="5"/>
     </w:p>
     <w:p/>
     <w:p>
@@ -2252,11 +2205,11 @@
       <w:pPr>
         <w:pStyle w:val="Ttulo3"/>
       </w:pPr>
-      <w:bookmarkStart w:id="7" w:name="_Toc459683618"/>
+      <w:bookmarkStart w:id="6" w:name="_Toc459683618"/>
       <w:r>
         <w:t>Caso de uso 5.Registrar Enfermedad actual</w:t>
       </w:r>
-      <w:bookmarkEnd w:id="7"/>
+      <w:bookmarkEnd w:id="6"/>
     </w:p>
     <w:p/>
     <w:p/>
@@ -2381,11 +2334,11 @@
       <w:pPr>
         <w:pStyle w:val="Ttulo3"/>
       </w:pPr>
-      <w:bookmarkStart w:id="8" w:name="_Toc459683619"/>
+      <w:bookmarkStart w:id="7" w:name="_Toc459683619"/>
       <w:r>
         <w:t>Caso de uso 6.Registrar Antecedentes Mórbidos</w:t>
       </w:r>
-      <w:bookmarkEnd w:id="8"/>
+      <w:bookmarkEnd w:id="7"/>
     </w:p>
     <w:p/>
     <w:p/>
@@ -2510,7 +2463,7 @@
       <w:pPr>
         <w:pStyle w:val="Ttulo3"/>
       </w:pPr>
-      <w:bookmarkStart w:id="9" w:name="_Toc459683620"/>
+      <w:bookmarkStart w:id="8" w:name="_Toc459683620"/>
       <w:r>
         <w:t xml:space="preserve">Caso de uso </w:t>
       </w:r>
@@ -2523,7 +2476,7 @@
       <w:r>
         <w:t>GinecoObstetricos</w:t>
       </w:r>
-      <w:bookmarkEnd w:id="9"/>
+      <w:bookmarkEnd w:id="8"/>
     </w:p>
     <w:p/>
     <w:p/>
@@ -2647,7 +2600,7 @@
       <w:pPr>
         <w:pStyle w:val="Ttulo3"/>
       </w:pPr>
-      <w:bookmarkStart w:id="10" w:name="_Toc459683621"/>
+      <w:bookmarkStart w:id="9" w:name="_Toc459683621"/>
       <w:r>
         <w:t xml:space="preserve">Caso de uso </w:t>
       </w:r>
@@ -2663,7 +2616,7 @@
       <w:r>
         <w:t>lergias</w:t>
       </w:r>
-      <w:bookmarkEnd w:id="10"/>
+      <w:bookmarkEnd w:id="9"/>
     </w:p>
     <w:p/>
     <w:p/>
@@ -2787,7 +2740,7 @@
       <w:pPr>
         <w:pStyle w:val="Ttulo3"/>
       </w:pPr>
-      <w:bookmarkStart w:id="11" w:name="_Toc459683622"/>
+      <w:bookmarkStart w:id="10" w:name="_Toc459683622"/>
       <w:r>
         <w:lastRenderedPageBreak/>
         <w:t xml:space="preserve">Caso de uso </w:t>
@@ -2801,7 +2754,7 @@
       <w:r>
         <w:t>Hábitos de Tabaquismo</w:t>
       </w:r>
-      <w:bookmarkEnd w:id="11"/>
+      <w:bookmarkEnd w:id="10"/>
     </w:p>
     <w:p/>
     <w:p/>
@@ -2924,7 +2877,7 @@
       <w:pPr>
         <w:pStyle w:val="Ttulo3"/>
       </w:pPr>
-      <w:bookmarkStart w:id="12" w:name="_Toc459683623"/>
+      <w:bookmarkStart w:id="11" w:name="_Toc459683623"/>
       <w:r>
         <w:t xml:space="preserve">Caso de uso </w:t>
       </w:r>
@@ -2937,7 +2890,7 @@
       <w:r>
         <w:t>Hábitos de alcoholismo</w:t>
       </w:r>
-      <w:bookmarkEnd w:id="12"/>
+      <w:bookmarkEnd w:id="11"/>
     </w:p>
     <w:p/>
     <w:p/>
@@ -3061,7 +3014,7 @@
       <w:pPr>
         <w:pStyle w:val="Ttulo3"/>
       </w:pPr>
-      <w:bookmarkStart w:id="13" w:name="_Toc459683624"/>
+      <w:bookmarkStart w:id="12" w:name="_Toc459683624"/>
       <w:r>
         <w:t xml:space="preserve">Caso de uso </w:t>
       </w:r>
@@ -3074,7 +3027,7 @@
       <w:r>
         <w:t>Hábito Consumo Drogas Ilícitas</w:t>
       </w:r>
-      <w:bookmarkEnd w:id="13"/>
+      <w:bookmarkEnd w:id="12"/>
     </w:p>
     <w:p/>
     <w:p/>
@@ -3199,11 +3152,11 @@
       <w:pPr>
         <w:pStyle w:val="Ttulo3"/>
       </w:pPr>
-      <w:bookmarkStart w:id="14" w:name="_Toc459683625"/>
+      <w:bookmarkStart w:id="13" w:name="_Toc459683625"/>
       <w:r>
         <w:t>Caso de uso 11.Registrar Hábito Drogas Lícitas</w:t>
       </w:r>
-      <w:bookmarkEnd w:id="14"/>
+      <w:bookmarkEnd w:id="13"/>
     </w:p>
     <w:p/>
     <w:p>
@@ -3264,9 +3217,68 @@
         </w:drawing>
       </w:r>
     </w:p>
-    <w:p/>
-    <w:p/>
-    <w:p/>
+    <w:p>
+      <w:pPr>
+        <w:pStyle w:val="Ttulo4"/>
+      </w:pPr>
+      <w:r>
+        <w:lastRenderedPageBreak/>
+        <w:t>Diagrama de clases de Análisis</w:t>
+      </w:r>
+    </w:p>
+    <w:p>
+      <w:r>
+        <w:rPr>
+          <w:noProof/>
+          <w:lang w:eastAsia="es-ES"/>
+        </w:rPr>
+        <w:drawing>
+          <wp:inline distT="0" distB="0" distL="0" distR="0">
+            <wp:extent cx="6276441" cy="7351776"/>
+            <wp:effectExtent l="0" t="0" r="0" b="1905"/>
+            <wp:docPr id="10" name="0 Imagen"/>
+            <wp:cNvGraphicFramePr>
+              <a:graphicFrameLocks xmlns:a="http://schemas.openxmlformats.org/drawingml/2006/main" noChangeAspect="1"/>
+            </wp:cNvGraphicFramePr>
+            <a:graphic xmlns:a="http://schemas.openxmlformats.org/drawingml/2006/main">
+              <a:graphicData uri="http://schemas.openxmlformats.org/drawingml/2006/picture">
+                <pic:pic xmlns:pic="http://schemas.openxmlformats.org/drawingml/2006/picture">
+                  <pic:nvPicPr>
+                    <pic:cNvPr id="0" name="Diagrama_ClasesDeAnálisis_Drogaslicitas.jpg"/>
+                    <pic:cNvPicPr/>
+                  </pic:nvPicPr>
+                  <pic:blipFill>
+                    <a:blip r:embed="rId29">
+                      <a:extLst>
+                        <a:ext uri="{28A0092B-C50C-407E-A947-70E740481C1C}">
+                          <a14:useLocalDpi xmlns:a14="http://schemas.microsoft.com/office/drawing/2010/main" val="0"/>
+                        </a:ext>
+                      </a:extLst>
+                    </a:blip>
+                    <a:stretch>
+                      <a:fillRect/>
+                    </a:stretch>
+                  </pic:blipFill>
+                  <pic:spPr>
+                    <a:xfrm>
+                      <a:off x="0" y="0"/>
+                      <a:ext cx="6278095" cy="7353714"/>
+                    </a:xfrm>
+                    <a:prstGeom prst="rect">
+                      <a:avLst/>
+                    </a:prstGeom>
+                  </pic:spPr>
+                </pic:pic>
+              </a:graphicData>
+            </a:graphic>
+          </wp:inline>
+        </w:drawing>
+      </w:r>
+    </w:p>
+    <w:p>
+      <w:bookmarkStart w:id="14" w:name="_GoBack"/>
+      <w:bookmarkEnd w:id="14"/>
+    </w:p>
     <w:p>
       <w:r>
         <w:br w:type="page"/>
@@ -3323,7 +3335,7 @@
                     <pic:cNvPicPr/>
                   </pic:nvPicPr>
                   <pic:blipFill>
-                    <a:blip r:embed="rId29">
+                    <a:blip r:embed="rId30">
                       <a:extLst>
                         <a:ext uri="{28A0092B-C50C-407E-A947-70E740481C1C}">
                           <a14:useLocalDpi xmlns:a14="http://schemas.microsoft.com/office/drawing/2010/main" val="0"/>
@@ -3381,7 +3393,7 @@
                     <pic:cNvPicPr/>
                   </pic:nvPicPr>
                   <pic:blipFill>
-                    <a:blip r:embed="rId30">
+                    <a:blip r:embed="rId31">
                       <a:extLst>
                         <a:ext uri="{28A0092B-C50C-407E-A947-70E740481C1C}">
                           <a14:useLocalDpi xmlns:a14="http://schemas.microsoft.com/office/drawing/2010/main" val="0"/>
@@ -3457,7 +3469,7 @@
                     <pic:cNvPicPr/>
                   </pic:nvPicPr>
                   <pic:blipFill>
-                    <a:blip r:embed="rId31">
+                    <a:blip r:embed="rId32">
                       <a:extLst>
                         <a:ext uri="{28A0092B-C50C-407E-A947-70E740481C1C}">
                           <a14:useLocalDpi xmlns:a14="http://schemas.microsoft.com/office/drawing/2010/main" val="0"/>
@@ -3515,7 +3527,7 @@
                     <pic:cNvPicPr/>
                   </pic:nvPicPr>
                   <pic:blipFill>
-                    <a:blip r:embed="rId32">
+                    <a:blip r:embed="rId33">
                       <a:extLst>
                         <a:ext uri="{28A0092B-C50C-407E-A947-70E740481C1C}">
                           <a14:useLocalDpi xmlns:a14="http://schemas.microsoft.com/office/drawing/2010/main" val="0"/>
@@ -3596,7 +3608,7 @@
                     <pic:cNvPicPr/>
                   </pic:nvPicPr>
                   <pic:blipFill>
-                    <a:blip r:embed="rId33">
+                    <a:blip r:embed="rId34">
                       <a:extLst>
                         <a:ext uri="{28A0092B-C50C-407E-A947-70E740481C1C}">
                           <a14:useLocalDpi xmlns:a14="http://schemas.microsoft.com/office/drawing/2010/main" val="0"/>
@@ -3654,7 +3666,7 @@
                     <pic:cNvPicPr/>
                   </pic:nvPicPr>
                   <pic:blipFill>
-                    <a:blip r:embed="rId34">
+                    <a:blip r:embed="rId35">
                       <a:extLst>
                         <a:ext uri="{28A0092B-C50C-407E-A947-70E740481C1C}">
                           <a14:useLocalDpi xmlns:a14="http://schemas.microsoft.com/office/drawing/2010/main" val="0"/>
@@ -3739,7 +3751,7 @@
                     <pic:cNvPicPr/>
                   </pic:nvPicPr>
                   <pic:blipFill>
-                    <a:blip r:embed="rId35">
+                    <a:blip r:embed="rId36">
                       <a:extLst>
                         <a:ext uri="{28A0092B-C50C-407E-A947-70E740481C1C}">
                           <a14:useLocalDpi xmlns:a14="http://schemas.microsoft.com/office/drawing/2010/main" val="0"/>
@@ -3797,7 +3809,7 @@
                     <pic:cNvPicPr/>
                   </pic:nvPicPr>
                   <pic:blipFill>
-                    <a:blip r:embed="rId36">
+                    <a:blip r:embed="rId37">
                       <a:extLst>
                         <a:ext uri="{28A0092B-C50C-407E-A947-70E740481C1C}">
                           <a14:useLocalDpi xmlns:a14="http://schemas.microsoft.com/office/drawing/2010/main" val="0"/>
@@ -3825,8 +3837,8 @@
       </w:r>
     </w:p>
     <w:sectPr>
-      <w:headerReference w:type="default" r:id="rId37"/>
-      <w:footerReference w:type="default" r:id="rId38"/>
+      <w:headerReference w:type="default" r:id="rId38"/>
+      <w:footerReference w:type="default" r:id="rId39"/>
       <w:pgSz w:w="11906" w:h="16838"/>
       <w:pgMar w:top="908" w:right="1701" w:bottom="1417" w:left="1701" w:header="708" w:footer="708" w:gutter="0"/>
       <w:pgNumType w:start="0"/>
@@ -3893,7 +3905,7 @@
           <w:rPr>
             <w:noProof/>
           </w:rPr>
-          <w:t>1</w:t>
+          <w:t>21</w:t>
         </w:r>
         <w:r>
           <w:fldChar w:fldCharType="end"/>
@@ -6291,6 +6303,7 @@
   </w:compat>
   <w:rsids>
     <w:rsidRoot w:val="0095182A"/>
+    <w:rsid w:val="003D622B"/>
     <w:rsid w:val="004B50FC"/>
     <w:rsid w:val="004D3D9C"/>
     <w:rsid w:val="004E3BE9"/>
@@ -7135,7 +7148,7 @@
 </file>
 
 <file path=customXml/itemProps2.xml><?xml version="1.0" encoding="utf-8"?>
-<ds:datastoreItem xmlns:ds="http://schemas.openxmlformats.org/officeDocument/2006/customXml" ds:itemID="{DA5BC697-7C8A-4E07-BF0A-94D5F3BB3EDD}">
+<ds:datastoreItem xmlns:ds="http://schemas.openxmlformats.org/officeDocument/2006/customXml" ds:itemID="{BCFA6840-5F27-47A6-BCEC-534AC813761C}">
   <ds:schemaRefs>
     <ds:schemaRef ds:uri="http://schemas.openxmlformats.org/officeDocument/2006/bibliography"/>
   </ds:schemaRefs>

</xml_diff>

<commit_message>
Se agregan los diagramas de comunicaciones y clases de análisis del caso de uso registrar antecedentes patológicos familiares
</commit_message>
<xml_diff>
--- a/Producto/Iteración_2/02 Análisis/Informes/GPA_Informe_Flujo de trabajo de Análisis.docx
+++ b/Producto/Iteración_2/02 Análisis/Informes/GPA_Informe_Flujo de trabajo de Análisis.docx
@@ -2212,7 +2212,6 @@
       <w:bookmarkEnd w:id="6"/>
     </w:p>
     <w:p/>
-    <w:p/>
     <w:p>
       <w:pPr>
         <w:pStyle w:val="Ttulo4"/>
@@ -2341,7 +2340,6 @@
       <w:bookmarkEnd w:id="7"/>
     </w:p>
     <w:p/>
-    <w:p/>
     <w:p>
       <w:pPr>
         <w:pStyle w:val="Ttulo4"/>
@@ -2479,7 +2477,6 @@
       <w:bookmarkEnd w:id="8"/>
     </w:p>
     <w:p/>
-    <w:p/>
     <w:p>
       <w:pPr>
         <w:pStyle w:val="Ttulo4"/>
@@ -2600,6 +2597,146 @@
       <w:pPr>
         <w:pStyle w:val="Ttulo3"/>
       </w:pPr>
+      <w:r>
+        <w:t xml:space="preserve">Caso de uso </w:t>
+      </w:r>
+      <w:r>
+        <w:t>8</w:t>
+      </w:r>
+      <w:r>
+        <w:t xml:space="preserve">.Registrar Antecedentes </w:t>
+      </w:r>
+      <w:r>
+        <w:t>Patológicos Familiares</w:t>
+      </w:r>
+    </w:p>
+    <w:p/>
+    <w:p>
+      <w:pPr>
+        <w:pStyle w:val="Ttulo4"/>
+      </w:pPr>
+      <w:r>
+        <w:lastRenderedPageBreak/>
+        <w:t>Diagrama de comunicación. Escenario: curso normal.</w:t>
+      </w:r>
+    </w:p>
+    <w:p>
+      <w:r>
+        <w:rPr>
+          <w:noProof/>
+          <w:lang w:eastAsia="es-ES"/>
+        </w:rPr>
+        <w:drawing>
+          <wp:inline distT="0" distB="0" distL="0" distR="0" wp14:anchorId="3FAD2897" wp14:editId="70FB06E3">
+            <wp:extent cx="5393902" cy="2845613"/>
+            <wp:effectExtent l="0" t="0" r="0" b="0"/>
+            <wp:docPr id="30" name="0 Imagen"/>
+            <wp:cNvGraphicFramePr>
+              <a:graphicFrameLocks xmlns:a="http://schemas.openxmlformats.org/drawingml/2006/main" noChangeAspect="1"/>
+            </wp:cNvGraphicFramePr>
+            <a:graphic xmlns:a="http://schemas.openxmlformats.org/drawingml/2006/main">
+              <a:graphicData uri="http://schemas.openxmlformats.org/drawingml/2006/picture">
+                <pic:pic xmlns:pic="http://schemas.openxmlformats.org/drawingml/2006/picture">
+                  <pic:nvPicPr>
+                    <pic:cNvPr id="0" name="DiagramaComunicaciones_CursoNormal_RegistrarAntecedentesPatologicosFamiliares.jpg"/>
+                    <pic:cNvPicPr/>
+                  </pic:nvPicPr>
+                  <pic:blipFill>
+                    <a:blip r:embed="rId20">
+                      <a:extLst>
+                        <a:ext uri="{28A0092B-C50C-407E-A947-70E740481C1C}">
+                          <a14:useLocalDpi xmlns:a14="http://schemas.microsoft.com/office/drawing/2010/main" val="0"/>
+                        </a:ext>
+                      </a:extLst>
+                    </a:blip>
+                    <a:stretch>
+                      <a:fillRect/>
+                    </a:stretch>
+                  </pic:blipFill>
+                  <pic:spPr>
+                    <a:xfrm>
+                      <a:off x="0" y="0"/>
+                      <a:ext cx="5400040" cy="2848851"/>
+                    </a:xfrm>
+                    <a:prstGeom prst="rect">
+                      <a:avLst/>
+                    </a:prstGeom>
+                  </pic:spPr>
+                </pic:pic>
+              </a:graphicData>
+            </a:graphic>
+          </wp:inline>
+        </w:drawing>
+      </w:r>
+    </w:p>
+    <w:p>
+      <w:pPr>
+        <w:pStyle w:val="Ttulo4"/>
+      </w:pPr>
+      <w:r>
+        <w:lastRenderedPageBreak/>
+        <w:t>Diagrama de clases de Análisis</w:t>
+      </w:r>
+    </w:p>
+    <w:p>
+      <w:r>
+        <w:rPr>
+          <w:noProof/>
+          <w:lang w:eastAsia="es-ES"/>
+        </w:rPr>
+        <w:drawing>
+          <wp:inline distT="0" distB="0" distL="0" distR="0">
+            <wp:extent cx="5400040" cy="5267325"/>
+            <wp:effectExtent l="0" t="0" r="0" b="9525"/>
+            <wp:docPr id="31" name="0 Imagen"/>
+            <wp:cNvGraphicFramePr>
+              <a:graphicFrameLocks xmlns:a="http://schemas.openxmlformats.org/drawingml/2006/main" noChangeAspect="1"/>
+            </wp:cNvGraphicFramePr>
+            <a:graphic xmlns:a="http://schemas.openxmlformats.org/drawingml/2006/main">
+              <a:graphicData uri="http://schemas.openxmlformats.org/drawingml/2006/picture">
+                <pic:pic xmlns:pic="http://schemas.openxmlformats.org/drawingml/2006/picture">
+                  <pic:nvPicPr>
+                    <pic:cNvPr id="0" name="DiagramaClasesAnálisis_AntecedentesFamiliares.jpg"/>
+                    <pic:cNvPicPr/>
+                  </pic:nvPicPr>
+                  <pic:blipFill>
+                    <a:blip r:embed="rId21">
+                      <a:extLst>
+                        <a:ext uri="{28A0092B-C50C-407E-A947-70E740481C1C}">
+                          <a14:useLocalDpi xmlns:a14="http://schemas.microsoft.com/office/drawing/2010/main" val="0"/>
+                        </a:ext>
+                      </a:extLst>
+                    </a:blip>
+                    <a:stretch>
+                      <a:fillRect/>
+                    </a:stretch>
+                  </pic:blipFill>
+                  <pic:spPr>
+                    <a:xfrm>
+                      <a:off x="0" y="0"/>
+                      <a:ext cx="5400040" cy="5267325"/>
+                    </a:xfrm>
+                    <a:prstGeom prst="rect">
+                      <a:avLst/>
+                    </a:prstGeom>
+                  </pic:spPr>
+                </pic:pic>
+              </a:graphicData>
+            </a:graphic>
+          </wp:inline>
+        </w:drawing>
+      </w:r>
+    </w:p>
+    <w:p>
+      <w:r>
+        <w:br w:type="page"/>
+      </w:r>
+    </w:p>
+    <w:p/>
+    <w:p>
+      <w:pPr>
+        <w:pStyle w:val="Ttulo3"/>
+      </w:pPr>
       <w:bookmarkStart w:id="9" w:name="_Toc459683621"/>
       <w:r>
         <w:t xml:space="preserve">Caso de uso </w:t>
@@ -2619,13 +2756,11 @@
       <w:bookmarkEnd w:id="9"/>
     </w:p>
     <w:p/>
-    <w:p/>
     <w:p>
       <w:pPr>
         <w:pStyle w:val="Ttulo4"/>
       </w:pPr>
       <w:r>
-        <w:lastRenderedPageBreak/>
         <w:t>Diagrama de comunicación. Escenario: curso normal.</w:t>
       </w:r>
     </w:p>
@@ -2651,7 +2786,7 @@
                     <pic:cNvPicPr/>
                   </pic:nvPicPr>
                   <pic:blipFill>
-                    <a:blip r:embed="rId20">
+                    <a:blip r:embed="rId22">
                       <a:extLst>
                         <a:ext uri="{28A0092B-C50C-407E-A947-70E740481C1C}">
                           <a14:useLocalDpi xmlns:a14="http://schemas.microsoft.com/office/drawing/2010/main" val="0"/>
@@ -2709,7 +2844,7 @@
                     <pic:cNvPicPr/>
                   </pic:nvPicPr>
                   <pic:blipFill>
-                    <a:blip r:embed="rId21">
+                    <a:blip r:embed="rId23">
                       <a:extLst>
                         <a:ext uri="{28A0092B-C50C-407E-A947-70E740481C1C}">
                           <a14:useLocalDpi xmlns:a14="http://schemas.microsoft.com/office/drawing/2010/main" val="0"/>
@@ -2757,7 +2892,6 @@
       <w:bookmarkEnd w:id="10"/>
     </w:p>
     <w:p/>
-    <w:p/>
     <w:p>
       <w:pPr>
         <w:pStyle w:val="Ttulo4"/>
@@ -2788,7 +2922,7 @@
                     <pic:cNvPicPr/>
                   </pic:nvPicPr>
                   <pic:blipFill>
-                    <a:blip r:embed="rId22">
+                    <a:blip r:embed="rId24">
                       <a:extLst>
                         <a:ext uri="{28A0092B-C50C-407E-A947-70E740481C1C}">
                           <a14:useLocalDpi xmlns:a14="http://schemas.microsoft.com/office/drawing/2010/main" val="0"/>
@@ -2846,7 +2980,7 @@
                     <pic:cNvPicPr/>
                   </pic:nvPicPr>
                   <pic:blipFill>
-                    <a:blip r:embed="rId23">
+                    <a:blip r:embed="rId25">
                       <a:extLst>
                         <a:ext uri="{28A0092B-C50C-407E-A947-70E740481C1C}">
                           <a14:useLocalDpi xmlns:a14="http://schemas.microsoft.com/office/drawing/2010/main" val="0"/>
@@ -2893,7 +3027,6 @@
       <w:bookmarkEnd w:id="11"/>
     </w:p>
     <w:p/>
-    <w:p/>
     <w:p>
       <w:pPr>
         <w:pStyle w:val="Ttulo4"/>
@@ -2925,7 +3058,7 @@
                     <pic:cNvPicPr/>
                   </pic:nvPicPr>
                   <pic:blipFill>
-                    <a:blip r:embed="rId24">
+                    <a:blip r:embed="rId26">
                       <a:extLst>
                         <a:ext uri="{28A0092B-C50C-407E-A947-70E740481C1C}">
                           <a14:useLocalDpi xmlns:a14="http://schemas.microsoft.com/office/drawing/2010/main" val="0"/>
@@ -2983,7 +3116,7 @@
                     <pic:cNvPicPr/>
                   </pic:nvPicPr>
                   <pic:blipFill>
-                    <a:blip r:embed="rId25">
+                    <a:blip r:embed="rId27">
                       <a:extLst>
                         <a:ext uri="{28A0092B-C50C-407E-A947-70E740481C1C}">
                           <a14:useLocalDpi xmlns:a14="http://schemas.microsoft.com/office/drawing/2010/main" val="0"/>
@@ -3030,7 +3163,6 @@
       <w:bookmarkEnd w:id="12"/>
     </w:p>
     <w:p/>
-    <w:p/>
     <w:p>
       <w:pPr>
         <w:pStyle w:val="Ttulo4"/>
@@ -3062,7 +3194,7 @@
                     <pic:cNvPicPr/>
                   </pic:nvPicPr>
                   <pic:blipFill>
-                    <a:blip r:embed="rId26">
+                    <a:blip r:embed="rId28">
                       <a:extLst>
                         <a:ext uri="{28A0092B-C50C-407E-A947-70E740481C1C}">
                           <a14:useLocalDpi xmlns:a14="http://schemas.microsoft.com/office/drawing/2010/main" val="0"/>
@@ -3120,7 +3252,7 @@
                     <pic:cNvPicPr/>
                   </pic:nvPicPr>
                   <pic:blipFill>
-                    <a:blip r:embed="rId27">
+                    <a:blip r:embed="rId29">
                       <a:extLst>
                         <a:ext uri="{28A0092B-C50C-407E-A947-70E740481C1C}">
                           <a14:useLocalDpi xmlns:a14="http://schemas.microsoft.com/office/drawing/2010/main" val="0"/>
@@ -3190,7 +3322,7 @@
                     <pic:cNvPicPr/>
                   </pic:nvPicPr>
                   <pic:blipFill>
-                    <a:blip r:embed="rId28">
+                    <a:blip r:embed="rId30">
                       <a:extLst>
                         <a:ext uri="{28A0092B-C50C-407E-A947-70E740481C1C}">
                           <a14:useLocalDpi xmlns:a14="http://schemas.microsoft.com/office/drawing/2010/main" val="0"/>
@@ -3248,7 +3380,7 @@
                     <pic:cNvPicPr/>
                   </pic:nvPicPr>
                   <pic:blipFill>
-                    <a:blip r:embed="rId29">
+                    <a:blip r:embed="rId31">
                       <a:extLst>
                         <a:ext uri="{28A0092B-C50C-407E-A947-70E740481C1C}">
                           <a14:useLocalDpi xmlns:a14="http://schemas.microsoft.com/office/drawing/2010/main" val="0"/>
@@ -3275,34 +3407,31 @@
         </w:drawing>
       </w:r>
     </w:p>
-    <w:p>
-      <w:bookmarkStart w:id="14" w:name="_GoBack"/>
+    <w:p/>
+    <w:p>
+      <w:r>
+        <w:br w:type="page"/>
+      </w:r>
+    </w:p>
+    <w:p/>
+    <w:p>
+      <w:pPr>
+        <w:pStyle w:val="Ttulo3"/>
+      </w:pPr>
+      <w:bookmarkStart w:id="14" w:name="_Toc459683626"/>
+      <w:r>
+        <w:t>Caso de uso</w:t>
+      </w:r>
+      <w:r>
+        <w:t xml:space="preserve"> 21.R</w:t>
+      </w:r>
+      <w:r>
+        <w:t xml:space="preserve">egistrar </w:t>
+      </w:r>
+      <w:r>
+        <w:t>estudio</w:t>
+      </w:r>
       <w:bookmarkEnd w:id="14"/>
-    </w:p>
-    <w:p>
-      <w:r>
-        <w:br w:type="page"/>
-      </w:r>
-    </w:p>
-    <w:p/>
-    <w:p>
-      <w:pPr>
-        <w:pStyle w:val="Ttulo3"/>
-      </w:pPr>
-      <w:bookmarkStart w:id="15" w:name="_Toc459683626"/>
-      <w:r>
-        <w:t>Caso de uso</w:t>
-      </w:r>
-      <w:r>
-        <w:t xml:space="preserve"> 21.R</w:t>
-      </w:r>
-      <w:r>
-        <w:t xml:space="preserve">egistrar </w:t>
-      </w:r>
-      <w:r>
-        <w:t>estudio</w:t>
-      </w:r>
-      <w:bookmarkEnd w:id="15"/>
     </w:p>
     <w:p/>
     <w:p>
@@ -3335,7 +3464,7 @@
                     <pic:cNvPicPr/>
                   </pic:nvPicPr>
                   <pic:blipFill>
-                    <a:blip r:embed="rId30">
+                    <a:blip r:embed="rId32">
                       <a:extLst>
                         <a:ext uri="{28A0092B-C50C-407E-A947-70E740481C1C}">
                           <a14:useLocalDpi xmlns:a14="http://schemas.microsoft.com/office/drawing/2010/main" val="0"/>
@@ -3393,7 +3522,7 @@
                     <pic:cNvPicPr/>
                   </pic:nvPicPr>
                   <pic:blipFill>
-                    <a:blip r:embed="rId31">
+                    <a:blip r:embed="rId33">
                       <a:extLst>
                         <a:ext uri="{28A0092B-C50C-407E-A947-70E740481C1C}">
                           <a14:useLocalDpi xmlns:a14="http://schemas.microsoft.com/office/drawing/2010/main" val="0"/>
@@ -3424,7 +3553,7 @@
       <w:pPr>
         <w:pStyle w:val="Ttulo3"/>
       </w:pPr>
-      <w:bookmarkStart w:id="16" w:name="_Toc459683627"/>
+      <w:bookmarkStart w:id="15" w:name="_Toc459683627"/>
       <w:r>
         <w:t xml:space="preserve">Caso de uso </w:t>
       </w:r>
@@ -3434,7 +3563,7 @@
       <w:r>
         <w:t>egistrar análisis de laboratorio</w:t>
       </w:r>
-      <w:bookmarkEnd w:id="16"/>
+      <w:bookmarkEnd w:id="15"/>
     </w:p>
     <w:p/>
     <w:p>
@@ -3469,7 +3598,7 @@
                     <pic:cNvPicPr/>
                   </pic:nvPicPr>
                   <pic:blipFill>
-                    <a:blip r:embed="rId32">
+                    <a:blip r:embed="rId34">
                       <a:extLst>
                         <a:ext uri="{28A0092B-C50C-407E-A947-70E740481C1C}">
                           <a14:useLocalDpi xmlns:a14="http://schemas.microsoft.com/office/drawing/2010/main" val="0"/>
@@ -3527,7 +3656,7 @@
                     <pic:cNvPicPr/>
                   </pic:nvPicPr>
                   <pic:blipFill>
-                    <a:blip r:embed="rId33">
+                    <a:blip r:embed="rId35">
                       <a:extLst>
                         <a:ext uri="{28A0092B-C50C-407E-A947-70E740481C1C}">
                           <a14:useLocalDpi xmlns:a14="http://schemas.microsoft.com/office/drawing/2010/main" val="0"/>
@@ -3564,7 +3693,7 @@
       <w:pPr>
         <w:pStyle w:val="Ttulo3"/>
       </w:pPr>
-      <w:bookmarkStart w:id="17" w:name="_Toc459683628"/>
+      <w:bookmarkStart w:id="16" w:name="_Toc459683628"/>
       <w:r>
         <w:lastRenderedPageBreak/>
         <w:t>Caso de uso</w:t>
@@ -3575,7 +3704,7 @@
       <w:r>
         <w:t>egistrar paciente</w:t>
       </w:r>
-      <w:bookmarkEnd w:id="17"/>
+      <w:bookmarkEnd w:id="16"/>
     </w:p>
     <w:p/>
     <w:p>
@@ -3608,7 +3737,7 @@
                     <pic:cNvPicPr/>
                   </pic:nvPicPr>
                   <pic:blipFill>
-                    <a:blip r:embed="rId34">
+                    <a:blip r:embed="rId36">
                       <a:extLst>
                         <a:ext uri="{28A0092B-C50C-407E-A947-70E740481C1C}">
                           <a14:useLocalDpi xmlns:a14="http://schemas.microsoft.com/office/drawing/2010/main" val="0"/>
@@ -3666,7 +3795,7 @@
                     <pic:cNvPicPr/>
                   </pic:nvPicPr>
                   <pic:blipFill>
-                    <a:blip r:embed="rId35">
+                    <a:blip r:embed="rId37">
                       <a:extLst>
                         <a:ext uri="{28A0092B-C50C-407E-A947-70E740481C1C}">
                           <a14:useLocalDpi xmlns:a14="http://schemas.microsoft.com/office/drawing/2010/main" val="0"/>
@@ -3701,7 +3830,7 @@
       <w:pPr>
         <w:pStyle w:val="Ttulo3"/>
       </w:pPr>
-      <w:bookmarkStart w:id="18" w:name="_Toc459683629"/>
+      <w:bookmarkStart w:id="17" w:name="_Toc459683629"/>
       <w:r>
         <w:lastRenderedPageBreak/>
         <w:t>Caso de uso</w:t>
@@ -3718,7 +3847,7 @@
       <w:r>
         <w:t xml:space="preserve"> profesional médico</w:t>
       </w:r>
-      <w:bookmarkEnd w:id="18"/>
+      <w:bookmarkEnd w:id="17"/>
     </w:p>
     <w:p/>
     <w:p>
@@ -3751,7 +3880,7 @@
                     <pic:cNvPicPr/>
                   </pic:nvPicPr>
                   <pic:blipFill>
-                    <a:blip r:embed="rId36">
+                    <a:blip r:embed="rId38">
                       <a:extLst>
                         <a:ext uri="{28A0092B-C50C-407E-A947-70E740481C1C}">
                           <a14:useLocalDpi xmlns:a14="http://schemas.microsoft.com/office/drawing/2010/main" val="0"/>
@@ -3809,7 +3938,7 @@
                     <pic:cNvPicPr/>
                   </pic:nvPicPr>
                   <pic:blipFill>
-                    <a:blip r:embed="rId37">
+                    <a:blip r:embed="rId39">
                       <a:extLst>
                         <a:ext uri="{28A0092B-C50C-407E-A947-70E740481C1C}">
                           <a14:useLocalDpi xmlns:a14="http://schemas.microsoft.com/office/drawing/2010/main" val="0"/>
@@ -3837,8 +3966,12 @@
       </w:r>
     </w:p>
     <w:sectPr>
-      <w:headerReference w:type="default" r:id="rId38"/>
-      <w:footerReference w:type="default" r:id="rId39"/>
+      <w:headerReference w:type="even" r:id="rId40"/>
+      <w:headerReference w:type="default" r:id="rId41"/>
+      <w:footerReference w:type="even" r:id="rId42"/>
+      <w:footerReference w:type="default" r:id="rId43"/>
+      <w:headerReference w:type="first" r:id="rId44"/>
+      <w:footerReference w:type="first" r:id="rId45"/>
       <w:pgSz w:w="11906" w:h="16838"/>
       <w:pgMar w:top="908" w:right="1701" w:bottom="1417" w:left="1701" w:header="708" w:footer="708" w:gutter="0"/>
       <w:pgNumType w:start="0"/>
@@ -3876,6 +4009,16 @@
 </file>
 
 <file path=word/footer1.xml><?xml version="1.0" encoding="utf-8"?>
+<w:ftr xmlns:wpc="http://schemas.microsoft.com/office/word/2010/wordprocessingCanvas" xmlns:mc="http://schemas.openxmlformats.org/markup-compatibility/2006" xmlns:o="urn:schemas-microsoft-com:office:office" xmlns:r="http://schemas.openxmlformats.org/officeDocument/2006/relationships" xmlns:m="http://schemas.openxmlformats.org/officeDocument/2006/math" xmlns:v="urn:schemas-microsoft-com:vml" xmlns:wp14="http://schemas.microsoft.com/office/word/2010/wordprocessingDrawing" xmlns:wp="http://schemas.openxmlformats.org/drawingml/2006/wordprocessingDrawing" xmlns:w10="urn:schemas-microsoft-com:office:word" xmlns:w="http://schemas.openxmlformats.org/wordprocessingml/2006/main" xmlns:w14="http://schemas.microsoft.com/office/word/2010/wordml" xmlns:wpg="http://schemas.microsoft.com/office/word/2010/wordprocessingGroup" xmlns:wpi="http://schemas.microsoft.com/office/word/2010/wordprocessingInk" xmlns:wne="http://schemas.microsoft.com/office/word/2006/wordml" xmlns:wps="http://schemas.microsoft.com/office/word/2010/wordprocessingShape" mc:Ignorable="w14 wp14">
+  <w:p>
+    <w:pPr>
+      <w:pStyle w:val="Piedepgina"/>
+    </w:pPr>
+  </w:p>
+</w:ftr>
+</file>
+
+<file path=word/footer2.xml><?xml version="1.0" encoding="utf-8"?>
 <w:ftr xmlns:wpc="http://schemas.microsoft.com/office/word/2010/wordprocessingCanvas" xmlns:mc="http://schemas.openxmlformats.org/markup-compatibility/2006" xmlns:o="urn:schemas-microsoft-com:office:office" xmlns:r="http://schemas.openxmlformats.org/officeDocument/2006/relationships" xmlns:m="http://schemas.openxmlformats.org/officeDocument/2006/math" xmlns:v="urn:schemas-microsoft-com:vml" xmlns:wp14="http://schemas.microsoft.com/office/word/2010/wordprocessingDrawing" xmlns:wp="http://schemas.openxmlformats.org/drawingml/2006/wordprocessingDrawing" xmlns:w10="urn:schemas-microsoft-com:office:word" xmlns:w="http://schemas.openxmlformats.org/wordprocessingml/2006/main" xmlns:w14="http://schemas.microsoft.com/office/word/2010/wordml" xmlns:wpg="http://schemas.microsoft.com/office/word/2010/wordprocessingGroup" xmlns:wpi="http://schemas.microsoft.com/office/word/2010/wordprocessingInk" xmlns:wne="http://schemas.microsoft.com/office/word/2006/wordml" xmlns:wps="http://schemas.microsoft.com/office/word/2010/wordprocessingShape" mc:Ignorable="w14 wp14">
   <w:sdt>
     <w:sdtPr>
@@ -3905,7 +4048,7 @@
           <w:rPr>
             <w:noProof/>
           </w:rPr>
-          <w:t>21</w:t>
+          <w:t>31</w:t>
         </w:r>
         <w:r>
           <w:fldChar w:fldCharType="end"/>
@@ -3942,6 +4085,16 @@
 </w:ftr>
 </file>
 
+<file path=word/footer3.xml><?xml version="1.0" encoding="utf-8"?>
+<w:ftr xmlns:wpc="http://schemas.microsoft.com/office/word/2010/wordprocessingCanvas" xmlns:mc="http://schemas.openxmlformats.org/markup-compatibility/2006" xmlns:o="urn:schemas-microsoft-com:office:office" xmlns:r="http://schemas.openxmlformats.org/officeDocument/2006/relationships" xmlns:m="http://schemas.openxmlformats.org/officeDocument/2006/math" xmlns:v="urn:schemas-microsoft-com:vml" xmlns:wp14="http://schemas.microsoft.com/office/word/2010/wordprocessingDrawing" xmlns:wp="http://schemas.openxmlformats.org/drawingml/2006/wordprocessingDrawing" xmlns:w10="urn:schemas-microsoft-com:office:word" xmlns:w="http://schemas.openxmlformats.org/wordprocessingml/2006/main" xmlns:w14="http://schemas.microsoft.com/office/word/2010/wordml" xmlns:wpg="http://schemas.microsoft.com/office/word/2010/wordprocessingGroup" xmlns:wpi="http://schemas.microsoft.com/office/word/2010/wordprocessingInk" xmlns:wne="http://schemas.microsoft.com/office/word/2006/wordml" xmlns:wps="http://schemas.microsoft.com/office/word/2010/wordprocessingShape" mc:Ignorable="w14 wp14">
+  <w:p>
+    <w:pPr>
+      <w:pStyle w:val="Piedepgina"/>
+    </w:pPr>
+  </w:p>
+</w:ftr>
+</file>
+
 <file path=word/footnotes.xml><?xml version="1.0" encoding="utf-8"?>
 <w:footnotes xmlns:wpc="http://schemas.microsoft.com/office/word/2010/wordprocessingCanvas" xmlns:mc="http://schemas.openxmlformats.org/markup-compatibility/2006" xmlns:o="urn:schemas-microsoft-com:office:office" xmlns:r="http://schemas.openxmlformats.org/officeDocument/2006/relationships" xmlns:m="http://schemas.openxmlformats.org/officeDocument/2006/math" xmlns:v="urn:schemas-microsoft-com:vml" xmlns:wp14="http://schemas.microsoft.com/office/word/2010/wordprocessingDrawing" xmlns:wp="http://schemas.openxmlformats.org/drawingml/2006/wordprocessingDrawing" xmlns:w10="urn:schemas-microsoft-com:office:word" xmlns:w="http://schemas.openxmlformats.org/wordprocessingml/2006/main" xmlns:w14="http://schemas.microsoft.com/office/word/2010/wordml" xmlns:wpg="http://schemas.microsoft.com/office/word/2010/wordprocessingGroup" xmlns:wpi="http://schemas.microsoft.com/office/word/2010/wordprocessingInk" xmlns:wne="http://schemas.microsoft.com/office/word/2006/wordml" xmlns:wps="http://schemas.microsoft.com/office/word/2010/wordprocessingShape" mc:Ignorable="w14 wp14">
   <w:footnote w:type="separator" w:id="-1">
@@ -3968,6 +4121,16 @@
 </file>
 
 <file path=word/header1.xml><?xml version="1.0" encoding="utf-8"?>
+<w:hdr xmlns:wpc="http://schemas.microsoft.com/office/word/2010/wordprocessingCanvas" xmlns:mc="http://schemas.openxmlformats.org/markup-compatibility/2006" xmlns:o="urn:schemas-microsoft-com:office:office" xmlns:r="http://schemas.openxmlformats.org/officeDocument/2006/relationships" xmlns:m="http://schemas.openxmlformats.org/officeDocument/2006/math" xmlns:v="urn:schemas-microsoft-com:vml" xmlns:wp14="http://schemas.microsoft.com/office/word/2010/wordprocessingDrawing" xmlns:wp="http://schemas.openxmlformats.org/drawingml/2006/wordprocessingDrawing" xmlns:w10="urn:schemas-microsoft-com:office:word" xmlns:w="http://schemas.openxmlformats.org/wordprocessingml/2006/main" xmlns:w14="http://schemas.microsoft.com/office/word/2010/wordml" xmlns:wpg="http://schemas.microsoft.com/office/word/2010/wordprocessingGroup" xmlns:wpi="http://schemas.microsoft.com/office/word/2010/wordprocessingInk" xmlns:wne="http://schemas.microsoft.com/office/word/2006/wordml" xmlns:wps="http://schemas.microsoft.com/office/word/2010/wordprocessingShape" mc:Ignorable="w14 wp14">
+  <w:p>
+    <w:pPr>
+      <w:pStyle w:val="Encabezado"/>
+    </w:pPr>
+  </w:p>
+</w:hdr>
+</file>
+
+<file path=word/header2.xml><?xml version="1.0" encoding="utf-8"?>
 <w:hdr xmlns:wpc="http://schemas.microsoft.com/office/word/2010/wordprocessingCanvas" xmlns:mc="http://schemas.openxmlformats.org/markup-compatibility/2006" xmlns:o="urn:schemas-microsoft-com:office:office" xmlns:r="http://schemas.openxmlformats.org/officeDocument/2006/relationships" xmlns:m="http://schemas.openxmlformats.org/officeDocument/2006/math" xmlns:v="urn:schemas-microsoft-com:vml" xmlns:wp14="http://schemas.microsoft.com/office/word/2010/wordprocessingDrawing" xmlns:wp="http://schemas.openxmlformats.org/drawingml/2006/wordprocessingDrawing" xmlns:w10="urn:schemas-microsoft-com:office:word" xmlns:w="http://schemas.openxmlformats.org/wordprocessingml/2006/main" xmlns:w14="http://schemas.microsoft.com/office/word/2010/wordml" xmlns:wpg="http://schemas.microsoft.com/office/word/2010/wordprocessingGroup" xmlns:wpi="http://schemas.microsoft.com/office/word/2010/wordprocessingInk" xmlns:wne="http://schemas.microsoft.com/office/word/2006/wordml" xmlns:wps="http://schemas.microsoft.com/office/word/2010/wordprocessingShape" mc:Ignorable="w14 wp14">
   <w:p>
     <w:pPr>
@@ -3985,7 +4148,7 @@
         <w:lang w:eastAsia="es-ES"/>
       </w:rPr>
       <w:drawing>
-        <wp:anchor distT="0" distB="0" distL="114300" distR="114300" simplePos="0" relativeHeight="251659264" behindDoc="0" locked="0" layoutInCell="1" allowOverlap="1" wp14:anchorId="7E8A4B45" wp14:editId="1A76850A">
+        <wp:anchor distT="0" distB="0" distL="114300" distR="114300" simplePos="0" relativeHeight="251659264" behindDoc="0" locked="0" layoutInCell="1" allowOverlap="1" wp14:anchorId="50B0B377" wp14:editId="25E1CAC0">
           <wp:simplePos x="0" y="0"/>
           <wp:positionH relativeFrom="margin">
             <wp:posOffset>-33020</wp:posOffset>
@@ -4068,7 +4231,15 @@
       <w:spacing w:after="0"/>
     </w:pPr>
     <w:r>
-      <w:t xml:space="preserve">               GESTOR DE PRESIÓN ARTERIAL</w:t>
+      <w:t xml:space="preserve">               </w:t>
+    </w:r>
+    <w:r>
+      <w:t>SISTEMA</w:t>
+    </w:r>
+    <w:bookmarkStart w:id="18" w:name="_GoBack"/>
+    <w:bookmarkEnd w:id="18"/>
+    <w:r>
+      <w:t xml:space="preserve"> DE PRESIÓN ARTERIAL</w:t>
     </w:r>
   </w:p>
   <w:p>
@@ -4081,6 +4252,16 @@
         <w:tab w:val="right" w:pos="8504"/>
       </w:tabs>
       <w:spacing w:after="0"/>
+    </w:pPr>
+  </w:p>
+</w:hdr>
+</file>
+
+<file path=word/header3.xml><?xml version="1.0" encoding="utf-8"?>
+<w:hdr xmlns:wpc="http://schemas.microsoft.com/office/word/2010/wordprocessingCanvas" xmlns:mc="http://schemas.openxmlformats.org/markup-compatibility/2006" xmlns:o="urn:schemas-microsoft-com:office:office" xmlns:r="http://schemas.openxmlformats.org/officeDocument/2006/relationships" xmlns:m="http://schemas.openxmlformats.org/officeDocument/2006/math" xmlns:v="urn:schemas-microsoft-com:vml" xmlns:wp14="http://schemas.microsoft.com/office/word/2010/wordprocessingDrawing" xmlns:wp="http://schemas.openxmlformats.org/drawingml/2006/wordprocessingDrawing" xmlns:w10="urn:schemas-microsoft-com:office:word" xmlns:w="http://schemas.openxmlformats.org/wordprocessingml/2006/main" xmlns:w14="http://schemas.microsoft.com/office/word/2010/wordml" xmlns:wpg="http://schemas.microsoft.com/office/word/2010/wordprocessingGroup" xmlns:wpi="http://schemas.microsoft.com/office/word/2010/wordprocessingInk" xmlns:wne="http://schemas.microsoft.com/office/word/2006/wordml" xmlns:wps="http://schemas.microsoft.com/office/word/2010/wordprocessingShape" mc:Ignorable="w14 wp14">
+  <w:p>
+    <w:pPr>
+      <w:pStyle w:val="Encabezado"/>
     </w:pPr>
   </w:p>
 </w:hdr>
@@ -6190,40 +6371,7 @@
 </file>
 
 <file path=word/glossary/document.xml><?xml version="1.0" encoding="utf-8"?>
-<w:glossaryDocument xmlns:wpc="http://schemas.microsoft.com/office/word/2010/wordprocessingCanvas" xmlns:mc="http://schemas.openxmlformats.org/markup-compatibility/2006" xmlns:o="urn:schemas-microsoft-com:office:office" xmlns:r="http://schemas.openxmlformats.org/officeDocument/2006/relationships" xmlns:m="http://schemas.openxmlformats.org/officeDocument/2006/math" xmlns:v="urn:schemas-microsoft-com:vml" xmlns:wp14="http://schemas.microsoft.com/office/word/2010/wordprocessingDrawing" xmlns:wp="http://schemas.openxmlformats.org/drawingml/2006/wordprocessingDrawing" xmlns:w10="urn:schemas-microsoft-com:office:word" xmlns:w="http://schemas.openxmlformats.org/wordprocessingml/2006/main" xmlns:w14="http://schemas.microsoft.com/office/word/2010/wordml" xmlns:wpg="http://schemas.microsoft.com/office/word/2010/wordprocessingGroup" xmlns:wpi="http://schemas.microsoft.com/office/word/2010/wordprocessingInk" xmlns:wne="http://schemas.microsoft.com/office/word/2006/wordml" xmlns:wps="http://schemas.microsoft.com/office/word/2010/wordprocessingShape" mc:Ignorable="w14 wp14">
-  <w:docParts>
-    <w:docPart>
-      <w:docPartPr>
-        <w:name w:val="D3E1C497E4834DDFBD2656756D95E3B6"/>
-        <w:category>
-          <w:name w:val="General"/>
-          <w:gallery w:val="placeholder"/>
-        </w:category>
-        <w:types>
-          <w:type w:val="bbPlcHdr"/>
-        </w:types>
-        <w:behaviors>
-          <w:behavior w:val="content"/>
-        </w:behaviors>
-        <w:guid w:val="{134C2160-68BA-4917-A01F-84674F992B9B}"/>
-      </w:docPartPr>
-      <w:docPartBody>
-        <w:p>
-          <w:pPr>
-            <w:pStyle w:val="D3E1C497E4834DDFBD2656756D95E3B6"/>
-          </w:pPr>
-          <w:r>
-            <w:rPr>
-              <w:rFonts w:asciiTheme="majorHAnsi" w:eastAsiaTheme="majorEastAsia" w:hAnsiTheme="majorHAnsi" w:cstheme="majorBidi"/>
-              <w:caps/>
-            </w:rPr>
-            <w:t>[Escriba el nombre de la compañía]</w:t>
-          </w:r>
-        </w:p>
-      </w:docPartBody>
-    </w:docPart>
-  </w:docParts>
-</w:glossaryDocument>
+<w:glossaryDocument xmlns:wpc="http://schemas.microsoft.com/office/word/2010/wordprocessingCanvas" xmlns:mc="http://schemas.openxmlformats.org/markup-compatibility/2006" xmlns:o="urn:schemas-microsoft-com:office:office" xmlns:r="http://schemas.openxmlformats.org/officeDocument/2006/relationships" xmlns:m="http://schemas.openxmlformats.org/officeDocument/2006/math" xmlns:v="urn:schemas-microsoft-com:vml" xmlns:wp14="http://schemas.microsoft.com/office/word/2010/wordprocessingDrawing" xmlns:wp="http://schemas.openxmlformats.org/drawingml/2006/wordprocessingDrawing" xmlns:w10="urn:schemas-microsoft-com:office:word" xmlns:w="http://schemas.openxmlformats.org/wordprocessingml/2006/main" xmlns:w14="http://schemas.microsoft.com/office/word/2010/wordml" xmlns:wpg="http://schemas.microsoft.com/office/word/2010/wordprocessingGroup" xmlns:wpi="http://schemas.microsoft.com/office/word/2010/wordprocessingInk" xmlns:wne="http://schemas.microsoft.com/office/word/2006/wordml" xmlns:wps="http://schemas.microsoft.com/office/word/2010/wordprocessingShape" mc:Ignorable="w14 wp14"/>
 </file>
 
 <file path=word/glossary/fontTable.xml><?xml version="1.0" encoding="utf-8"?>
@@ -6274,9 +6422,8 @@
     <w:panose1 w:val="020B0604030504040204"/>
     <w:charset w:val="00"/>
     <w:family w:val="swiss"/>
-    <w:notTrueType/>
     <w:pitch w:val="variable"/>
-    <w:sig w:usb0="00000003" w:usb1="00000000" w:usb2="00000000" w:usb3="00000000" w:csb0="00000001" w:csb1="00000000"/>
+    <w:sig w:usb0="E1002EFF" w:usb1="C000605B" w:usb2="00000029" w:usb3="00000000" w:csb0="000101FF" w:csb1="00000000"/>
   </w:font>
   <w:font w:name="Arial Narrow">
     <w:panose1 w:val="020B0606020202030204"/>
@@ -6311,6 +6458,7 @@
     <w:rsid w:val="005D28D0"/>
     <w:rsid w:val="005F166A"/>
     <w:rsid w:val="008173F1"/>
+    <w:rsid w:val="00826484"/>
     <w:rsid w:val="00830B4E"/>
     <w:rsid w:val="0095182A"/>
     <w:rsid w:val="00A92435"/>
@@ -7148,7 +7296,7 @@
 </file>
 
 <file path=customXml/itemProps2.xml><?xml version="1.0" encoding="utf-8"?>
-<ds:datastoreItem xmlns:ds="http://schemas.openxmlformats.org/officeDocument/2006/customXml" ds:itemID="{BCFA6840-5F27-47A6-BCEC-534AC813761C}">
+<ds:datastoreItem xmlns:ds="http://schemas.openxmlformats.org/officeDocument/2006/customXml" ds:itemID="{769F553F-E700-4FFA-8EF8-8162EE241FE4}">
   <ds:schemaRefs>
     <ds:schemaRef ds:uri="http://schemas.openxmlformats.org/officeDocument/2006/bibliography"/>
   </ds:schemaRefs>

</xml_diff>

<commit_message>
Se agrega el caso de uso registrar hábitos actividad física y se modifica el caso de uso registrar antecedentes patológicos familiares
</commit_message>
<xml_diff>
--- a/Producto/Iteración_2/02 Análisis/Informes/GPA_Informe_Flujo de trabajo de Análisis.docx
+++ b/Producto/Iteración_2/02 Análisis/Informes/GPA_Informe_Flujo de trabajo de Análisis.docx
@@ -1901,7 +1901,12 @@
       </w:pPr>
       <w:bookmarkStart w:id="4" w:name="_Toc459683616"/>
       <w:r>
-        <w:t>Caso de uso 2.Consultar Paciente</w:t>
+        <w:t>Caso de uso 2.Consultar P</w:t>
+      </w:r>
+      <w:bookmarkStart w:id="5" w:name="_GoBack"/>
+      <w:bookmarkEnd w:id="5"/>
+      <w:r>
+        <w:t>aciente</w:t>
       </w:r>
       <w:bookmarkEnd w:id="4"/>
     </w:p>
@@ -2062,7 +2067,7 @@
       <w:pPr>
         <w:pStyle w:val="Ttulo3"/>
       </w:pPr>
-      <w:bookmarkStart w:id="5" w:name="_Toc459683617"/>
+      <w:bookmarkStart w:id="6" w:name="_Toc459683617"/>
       <w:r>
         <w:lastRenderedPageBreak/>
         <w:t xml:space="preserve">Caso de uso </w:t>
@@ -2076,7 +2081,7 @@
       <w:r>
         <w:t xml:space="preserve"> historia clínica</w:t>
       </w:r>
-      <w:bookmarkEnd w:id="5"/>
+      <w:bookmarkEnd w:id="6"/>
     </w:p>
     <w:p/>
     <w:p>
@@ -2205,11 +2210,11 @@
       <w:pPr>
         <w:pStyle w:val="Ttulo3"/>
       </w:pPr>
-      <w:bookmarkStart w:id="6" w:name="_Toc459683618"/>
+      <w:bookmarkStart w:id="7" w:name="_Toc459683618"/>
       <w:r>
         <w:t>Caso de uso 5.Registrar Enfermedad actual</w:t>
       </w:r>
-      <w:bookmarkEnd w:id="6"/>
+      <w:bookmarkEnd w:id="7"/>
     </w:p>
     <w:p/>
     <w:p>
@@ -2333,11 +2338,11 @@
       <w:pPr>
         <w:pStyle w:val="Ttulo3"/>
       </w:pPr>
-      <w:bookmarkStart w:id="7" w:name="_Toc459683619"/>
+      <w:bookmarkStart w:id="8" w:name="_Toc459683619"/>
       <w:r>
         <w:t>Caso de uso 6.Registrar Antecedentes Mórbidos</w:t>
       </w:r>
-      <w:bookmarkEnd w:id="7"/>
+      <w:bookmarkEnd w:id="8"/>
     </w:p>
     <w:p/>
     <w:p>
@@ -2461,7 +2466,7 @@
       <w:pPr>
         <w:pStyle w:val="Ttulo3"/>
       </w:pPr>
-      <w:bookmarkStart w:id="8" w:name="_Toc459683620"/>
+      <w:bookmarkStart w:id="9" w:name="_Toc459683620"/>
       <w:r>
         <w:t xml:space="preserve">Caso de uso </w:t>
       </w:r>
@@ -2474,7 +2479,7 @@
       <w:r>
         <w:t>GinecoObstetricos</w:t>
       </w:r>
-      <w:bookmarkEnd w:id="8"/>
+      <w:bookmarkEnd w:id="9"/>
     </w:p>
     <w:p/>
     <w:p>
@@ -2628,8 +2633,8 @@
         </w:rPr>
         <w:drawing>
           <wp:inline distT="0" distB="0" distL="0" distR="0" wp14:anchorId="3FAD2897" wp14:editId="70FB06E3">
-            <wp:extent cx="5393902" cy="2845613"/>
-            <wp:effectExtent l="0" t="0" r="0" b="0"/>
+            <wp:extent cx="5398187" cy="2889504"/>
+            <wp:effectExtent l="0" t="0" r="0" b="6350"/>
             <wp:docPr id="30" name="0 Imagen"/>
             <wp:cNvGraphicFramePr>
               <a:graphicFrameLocks xmlns:a="http://schemas.openxmlformats.org/drawingml/2006/main" noChangeAspect="1"/>
@@ -2656,7 +2661,7 @@
                   <pic:spPr>
                     <a:xfrm>
                       <a:off x="0" y="0"/>
-                      <a:ext cx="5400040" cy="2848851"/>
+                      <a:ext cx="5400040" cy="2890496"/>
                     </a:xfrm>
                     <a:prstGeom prst="rect">
                       <a:avLst/>
@@ -2737,7 +2742,7 @@
       <w:pPr>
         <w:pStyle w:val="Ttulo3"/>
       </w:pPr>
-      <w:bookmarkStart w:id="9" w:name="_Toc459683621"/>
+      <w:bookmarkStart w:id="10" w:name="_Toc459683621"/>
       <w:r>
         <w:t xml:space="preserve">Caso de uso </w:t>
       </w:r>
@@ -2753,7 +2758,7 @@
       <w:r>
         <w:t>lergias</w:t>
       </w:r>
-      <w:bookmarkEnd w:id="9"/>
+      <w:bookmarkEnd w:id="10"/>
     </w:p>
     <w:p/>
     <w:p>
@@ -2875,7 +2880,7 @@
       <w:pPr>
         <w:pStyle w:val="Ttulo3"/>
       </w:pPr>
-      <w:bookmarkStart w:id="10" w:name="_Toc459683622"/>
+      <w:bookmarkStart w:id="11" w:name="_Toc459683622"/>
       <w:r>
         <w:lastRenderedPageBreak/>
         <w:t xml:space="preserve">Caso de uso </w:t>
@@ -2889,7 +2894,7 @@
       <w:r>
         <w:t>Hábitos de Tabaquismo</w:t>
       </w:r>
-      <w:bookmarkEnd w:id="10"/>
+      <w:bookmarkEnd w:id="11"/>
     </w:p>
     <w:p/>
     <w:p>
@@ -3011,7 +3016,7 @@
       <w:pPr>
         <w:pStyle w:val="Ttulo3"/>
       </w:pPr>
-      <w:bookmarkStart w:id="11" w:name="_Toc459683623"/>
+      <w:bookmarkStart w:id="12" w:name="_Toc459683623"/>
       <w:r>
         <w:t xml:space="preserve">Caso de uso </w:t>
       </w:r>
@@ -3024,7 +3029,7 @@
       <w:r>
         <w:t>Hábitos de alcoholismo</w:t>
       </w:r>
-      <w:bookmarkEnd w:id="11"/>
+      <w:bookmarkEnd w:id="12"/>
     </w:p>
     <w:p/>
     <w:p>
@@ -3147,7 +3152,7 @@
       <w:pPr>
         <w:pStyle w:val="Ttulo3"/>
       </w:pPr>
-      <w:bookmarkStart w:id="12" w:name="_Toc459683624"/>
+      <w:bookmarkStart w:id="13" w:name="_Toc459683624"/>
       <w:r>
         <w:t xml:space="preserve">Caso de uso </w:t>
       </w:r>
@@ -3160,7 +3165,7 @@
       <w:r>
         <w:t>Hábito Consumo Drogas Ilícitas</w:t>
       </w:r>
-      <w:bookmarkEnd w:id="12"/>
+      <w:bookmarkEnd w:id="13"/>
     </w:p>
     <w:p/>
     <w:p>
@@ -3284,11 +3289,11 @@
       <w:pPr>
         <w:pStyle w:val="Ttulo3"/>
       </w:pPr>
-      <w:bookmarkStart w:id="13" w:name="_Toc459683625"/>
+      <w:bookmarkStart w:id="14" w:name="_Toc459683625"/>
       <w:r>
         <w:t>Caso de uso 11.Registrar Hábito Drogas Lícitas</w:t>
       </w:r>
-      <w:bookmarkEnd w:id="13"/>
+      <w:bookmarkEnd w:id="14"/>
     </w:p>
     <w:p/>
     <w:p>
@@ -3409,6 +3414,140 @@
     </w:p>
     <w:p/>
     <w:p>
+      <w:pPr>
+        <w:pStyle w:val="Ttulo3"/>
+      </w:pPr>
+      <w:r>
+        <w:t xml:space="preserve">Caso de uso </w:t>
+      </w:r>
+      <w:r>
+        <w:t>14</w:t>
+      </w:r>
+      <w:r>
+        <w:t xml:space="preserve">.Registrar Hábito </w:t>
+      </w:r>
+      <w:r>
+        <w:t>de Actividad Física</w:t>
+      </w:r>
+    </w:p>
+    <w:p/>
+    <w:p>
+      <w:pPr>
+        <w:pStyle w:val="Ttulo4"/>
+      </w:pPr>
+      <w:r>
+        <w:lastRenderedPageBreak/>
+        <w:t>Diagrama de comunicación. Escenario: curso normal.</w:t>
+      </w:r>
+    </w:p>
+    <w:p>
+      <w:r>
+        <w:rPr>
+          <w:noProof/>
+          <w:lang w:eastAsia="es-ES"/>
+        </w:rPr>
+        <w:drawing>
+          <wp:inline distT="0" distB="0" distL="0" distR="0">
+            <wp:extent cx="5720486" cy="3855111"/>
+            <wp:effectExtent l="0" t="0" r="0" b="0"/>
+            <wp:docPr id="32" name="0 Imagen"/>
+            <wp:cNvGraphicFramePr>
+              <a:graphicFrameLocks xmlns:a="http://schemas.openxmlformats.org/drawingml/2006/main" noChangeAspect="1"/>
+            </wp:cNvGraphicFramePr>
+            <a:graphic xmlns:a="http://schemas.openxmlformats.org/drawingml/2006/main">
+              <a:graphicData uri="http://schemas.openxmlformats.org/drawingml/2006/picture">
+                <pic:pic xmlns:pic="http://schemas.openxmlformats.org/drawingml/2006/picture">
+                  <pic:nvPicPr>
+                    <pic:cNvPr id="0" name="DiagramaComunicaciones_HabitoActividadFisica.jpg"/>
+                    <pic:cNvPicPr/>
+                  </pic:nvPicPr>
+                  <pic:blipFill>
+                    <a:blip r:embed="rId32">
+                      <a:extLst>
+                        <a:ext uri="{28A0092B-C50C-407E-A947-70E740481C1C}">
+                          <a14:useLocalDpi xmlns:a14="http://schemas.microsoft.com/office/drawing/2010/main" val="0"/>
+                        </a:ext>
+                      </a:extLst>
+                    </a:blip>
+                    <a:stretch>
+                      <a:fillRect/>
+                    </a:stretch>
+                  </pic:blipFill>
+                  <pic:spPr>
+                    <a:xfrm>
+                      <a:off x="0" y="0"/>
+                      <a:ext cx="5721994" cy="3856127"/>
+                    </a:xfrm>
+                    <a:prstGeom prst="rect">
+                      <a:avLst/>
+                    </a:prstGeom>
+                  </pic:spPr>
+                </pic:pic>
+              </a:graphicData>
+            </a:graphic>
+          </wp:inline>
+        </w:drawing>
+      </w:r>
+    </w:p>
+    <w:p>
+      <w:pPr>
+        <w:pStyle w:val="Ttulo4"/>
+      </w:pPr>
+      <w:r>
+        <w:lastRenderedPageBreak/>
+        <w:t>Diagrama de clases de Análisis</w:t>
+      </w:r>
+    </w:p>
+    <w:p>
+      <w:r>
+        <w:rPr>
+          <w:noProof/>
+          <w:lang w:eastAsia="es-ES"/>
+        </w:rPr>
+        <w:drawing>
+          <wp:inline distT="0" distB="0" distL="0" distR="0">
+            <wp:extent cx="5400040" cy="4271645"/>
+            <wp:effectExtent l="0" t="0" r="0" b="0"/>
+            <wp:docPr id="33" name="0 Imagen"/>
+            <wp:cNvGraphicFramePr>
+              <a:graphicFrameLocks xmlns:a="http://schemas.openxmlformats.org/drawingml/2006/main" noChangeAspect="1"/>
+            </wp:cNvGraphicFramePr>
+            <a:graphic xmlns:a="http://schemas.openxmlformats.org/drawingml/2006/main">
+              <a:graphicData uri="http://schemas.openxmlformats.org/drawingml/2006/picture">
+                <pic:pic xmlns:pic="http://schemas.openxmlformats.org/drawingml/2006/picture">
+                  <pic:nvPicPr>
+                    <pic:cNvPr id="0" name="Diagrama_ClasesDeAnálisis_HabitoActividadFisica.jpg"/>
+                    <pic:cNvPicPr/>
+                  </pic:nvPicPr>
+                  <pic:blipFill>
+                    <a:blip r:embed="rId33">
+                      <a:extLst>
+                        <a:ext uri="{28A0092B-C50C-407E-A947-70E740481C1C}">
+                          <a14:useLocalDpi xmlns:a14="http://schemas.microsoft.com/office/drawing/2010/main" val="0"/>
+                        </a:ext>
+                      </a:extLst>
+                    </a:blip>
+                    <a:stretch>
+                      <a:fillRect/>
+                    </a:stretch>
+                  </pic:blipFill>
+                  <pic:spPr>
+                    <a:xfrm>
+                      <a:off x="0" y="0"/>
+                      <a:ext cx="5400040" cy="4271645"/>
+                    </a:xfrm>
+                    <a:prstGeom prst="rect">
+                      <a:avLst/>
+                    </a:prstGeom>
+                  </pic:spPr>
+                </pic:pic>
+              </a:graphicData>
+            </a:graphic>
+          </wp:inline>
+        </w:drawing>
+      </w:r>
+    </w:p>
+    <w:p>
       <w:r>
         <w:br w:type="page"/>
       </w:r>
@@ -3418,7 +3557,7 @@
       <w:pPr>
         <w:pStyle w:val="Ttulo3"/>
       </w:pPr>
-      <w:bookmarkStart w:id="14" w:name="_Toc459683626"/>
+      <w:bookmarkStart w:id="15" w:name="_Toc459683626"/>
       <w:r>
         <w:t>Caso de uso</w:t>
       </w:r>
@@ -3431,7 +3570,7 @@
       <w:r>
         <w:t>estudio</w:t>
       </w:r>
-      <w:bookmarkEnd w:id="14"/>
+      <w:bookmarkEnd w:id="15"/>
     </w:p>
     <w:p/>
     <w:p>
@@ -3464,7 +3603,7 @@
                     <pic:cNvPicPr/>
                   </pic:nvPicPr>
                   <pic:blipFill>
-                    <a:blip r:embed="rId32">
+                    <a:blip r:embed="rId34">
                       <a:extLst>
                         <a:ext uri="{28A0092B-C50C-407E-A947-70E740481C1C}">
                           <a14:useLocalDpi xmlns:a14="http://schemas.microsoft.com/office/drawing/2010/main" val="0"/>
@@ -3522,7 +3661,7 @@
                     <pic:cNvPicPr/>
                   </pic:nvPicPr>
                   <pic:blipFill>
-                    <a:blip r:embed="rId33">
+                    <a:blip r:embed="rId35">
                       <a:extLst>
                         <a:ext uri="{28A0092B-C50C-407E-A947-70E740481C1C}">
                           <a14:useLocalDpi xmlns:a14="http://schemas.microsoft.com/office/drawing/2010/main" val="0"/>
@@ -3553,7 +3692,7 @@
       <w:pPr>
         <w:pStyle w:val="Ttulo3"/>
       </w:pPr>
-      <w:bookmarkStart w:id="15" w:name="_Toc459683627"/>
+      <w:bookmarkStart w:id="16" w:name="_Toc459683627"/>
       <w:r>
         <w:t xml:space="preserve">Caso de uso </w:t>
       </w:r>
@@ -3563,7 +3702,7 @@
       <w:r>
         <w:t>egistrar análisis de laboratorio</w:t>
       </w:r>
-      <w:bookmarkEnd w:id="15"/>
+      <w:bookmarkEnd w:id="16"/>
     </w:p>
     <w:p/>
     <w:p>
@@ -3598,7 +3737,7 @@
                     <pic:cNvPicPr/>
                   </pic:nvPicPr>
                   <pic:blipFill>
-                    <a:blip r:embed="rId34">
+                    <a:blip r:embed="rId36">
                       <a:extLst>
                         <a:ext uri="{28A0092B-C50C-407E-A947-70E740481C1C}">
                           <a14:useLocalDpi xmlns:a14="http://schemas.microsoft.com/office/drawing/2010/main" val="0"/>
@@ -3656,7 +3795,7 @@
                     <pic:cNvPicPr/>
                   </pic:nvPicPr>
                   <pic:blipFill>
-                    <a:blip r:embed="rId35">
+                    <a:blip r:embed="rId37">
                       <a:extLst>
                         <a:ext uri="{28A0092B-C50C-407E-A947-70E740481C1C}">
                           <a14:useLocalDpi xmlns:a14="http://schemas.microsoft.com/office/drawing/2010/main" val="0"/>
@@ -3693,7 +3832,7 @@
       <w:pPr>
         <w:pStyle w:val="Ttulo3"/>
       </w:pPr>
-      <w:bookmarkStart w:id="16" w:name="_Toc459683628"/>
+      <w:bookmarkStart w:id="17" w:name="_Toc459683628"/>
       <w:r>
         <w:lastRenderedPageBreak/>
         <w:t>Caso de uso</w:t>
@@ -3704,7 +3843,7 @@
       <w:r>
         <w:t>egistrar paciente</w:t>
       </w:r>
-      <w:bookmarkEnd w:id="16"/>
+      <w:bookmarkEnd w:id="17"/>
     </w:p>
     <w:p/>
     <w:p>
@@ -3737,7 +3876,7 @@
                     <pic:cNvPicPr/>
                   </pic:nvPicPr>
                   <pic:blipFill>
-                    <a:blip r:embed="rId36">
+                    <a:blip r:embed="rId38">
                       <a:extLst>
                         <a:ext uri="{28A0092B-C50C-407E-A947-70E740481C1C}">
                           <a14:useLocalDpi xmlns:a14="http://schemas.microsoft.com/office/drawing/2010/main" val="0"/>
@@ -3795,7 +3934,7 @@
                     <pic:cNvPicPr/>
                   </pic:nvPicPr>
                   <pic:blipFill>
-                    <a:blip r:embed="rId37">
+                    <a:blip r:embed="rId39">
                       <a:extLst>
                         <a:ext uri="{28A0092B-C50C-407E-A947-70E740481C1C}">
                           <a14:useLocalDpi xmlns:a14="http://schemas.microsoft.com/office/drawing/2010/main" val="0"/>
@@ -3830,7 +3969,7 @@
       <w:pPr>
         <w:pStyle w:val="Ttulo3"/>
       </w:pPr>
-      <w:bookmarkStart w:id="17" w:name="_Toc459683629"/>
+      <w:bookmarkStart w:id="18" w:name="_Toc459683629"/>
       <w:r>
         <w:lastRenderedPageBreak/>
         <w:t>Caso de uso</w:t>
@@ -3847,7 +3986,7 @@
       <w:r>
         <w:t xml:space="preserve"> profesional médico</w:t>
       </w:r>
-      <w:bookmarkEnd w:id="17"/>
+      <w:bookmarkEnd w:id="18"/>
     </w:p>
     <w:p/>
     <w:p>
@@ -3880,7 +4019,7 @@
                     <pic:cNvPicPr/>
                   </pic:nvPicPr>
                   <pic:blipFill>
-                    <a:blip r:embed="rId38">
+                    <a:blip r:embed="rId40">
                       <a:extLst>
                         <a:ext uri="{28A0092B-C50C-407E-A947-70E740481C1C}">
                           <a14:useLocalDpi xmlns:a14="http://schemas.microsoft.com/office/drawing/2010/main" val="0"/>
@@ -3938,7 +4077,7 @@
                     <pic:cNvPicPr/>
                   </pic:nvPicPr>
                   <pic:blipFill>
-                    <a:blip r:embed="rId39">
+                    <a:blip r:embed="rId41">
                       <a:extLst>
                         <a:ext uri="{28A0092B-C50C-407E-A947-70E740481C1C}">
                           <a14:useLocalDpi xmlns:a14="http://schemas.microsoft.com/office/drawing/2010/main" val="0"/>
@@ -3966,12 +4105,8 @@
       </w:r>
     </w:p>
     <w:sectPr>
-      <w:headerReference w:type="even" r:id="rId40"/>
-      <w:headerReference w:type="default" r:id="rId41"/>
-      <w:footerReference w:type="even" r:id="rId42"/>
+      <w:headerReference w:type="default" r:id="rId42"/>
       <w:footerReference w:type="default" r:id="rId43"/>
-      <w:headerReference w:type="first" r:id="rId44"/>
-      <w:footerReference w:type="first" r:id="rId45"/>
       <w:pgSz w:w="11906" w:h="16838"/>
       <w:pgMar w:top="908" w:right="1701" w:bottom="1417" w:left="1701" w:header="708" w:footer="708" w:gutter="0"/>
       <w:pgNumType w:start="0"/>
@@ -4009,16 +4144,6 @@
 </file>
 
 <file path=word/footer1.xml><?xml version="1.0" encoding="utf-8"?>
-<w:ftr xmlns:wpc="http://schemas.microsoft.com/office/word/2010/wordprocessingCanvas" xmlns:mc="http://schemas.openxmlformats.org/markup-compatibility/2006" xmlns:o="urn:schemas-microsoft-com:office:office" xmlns:r="http://schemas.openxmlformats.org/officeDocument/2006/relationships" xmlns:m="http://schemas.openxmlformats.org/officeDocument/2006/math" xmlns:v="urn:schemas-microsoft-com:vml" xmlns:wp14="http://schemas.microsoft.com/office/word/2010/wordprocessingDrawing" xmlns:wp="http://schemas.openxmlformats.org/drawingml/2006/wordprocessingDrawing" xmlns:w10="urn:schemas-microsoft-com:office:word" xmlns:w="http://schemas.openxmlformats.org/wordprocessingml/2006/main" xmlns:w14="http://schemas.microsoft.com/office/word/2010/wordml" xmlns:wpg="http://schemas.microsoft.com/office/word/2010/wordprocessingGroup" xmlns:wpi="http://schemas.microsoft.com/office/word/2010/wordprocessingInk" xmlns:wne="http://schemas.microsoft.com/office/word/2006/wordml" xmlns:wps="http://schemas.microsoft.com/office/word/2010/wordprocessingShape" mc:Ignorable="w14 wp14">
-  <w:p>
-    <w:pPr>
-      <w:pStyle w:val="Piedepgina"/>
-    </w:pPr>
-  </w:p>
-</w:ftr>
-</file>
-
-<file path=word/footer2.xml><?xml version="1.0" encoding="utf-8"?>
 <w:ftr xmlns:wpc="http://schemas.microsoft.com/office/word/2010/wordprocessingCanvas" xmlns:mc="http://schemas.openxmlformats.org/markup-compatibility/2006" xmlns:o="urn:schemas-microsoft-com:office:office" xmlns:r="http://schemas.openxmlformats.org/officeDocument/2006/relationships" xmlns:m="http://schemas.openxmlformats.org/officeDocument/2006/math" xmlns:v="urn:schemas-microsoft-com:vml" xmlns:wp14="http://schemas.microsoft.com/office/word/2010/wordprocessingDrawing" xmlns:wp="http://schemas.openxmlformats.org/drawingml/2006/wordprocessingDrawing" xmlns:w10="urn:schemas-microsoft-com:office:word" xmlns:w="http://schemas.openxmlformats.org/wordprocessingml/2006/main" xmlns:w14="http://schemas.microsoft.com/office/word/2010/wordml" xmlns:wpg="http://schemas.microsoft.com/office/word/2010/wordprocessingGroup" xmlns:wpi="http://schemas.microsoft.com/office/word/2010/wordprocessingInk" xmlns:wne="http://schemas.microsoft.com/office/word/2006/wordml" xmlns:wps="http://schemas.microsoft.com/office/word/2010/wordprocessingShape" mc:Ignorable="w14 wp14">
   <w:sdt>
     <w:sdtPr>
@@ -4048,7 +4173,7 @@
           <w:rPr>
             <w:noProof/>
           </w:rPr>
-          <w:t>31</w:t>
+          <w:t>2</w:t>
         </w:r>
         <w:r>
           <w:fldChar w:fldCharType="end"/>
@@ -4085,16 +4210,6 @@
 </w:ftr>
 </file>
 
-<file path=word/footer3.xml><?xml version="1.0" encoding="utf-8"?>
-<w:ftr xmlns:wpc="http://schemas.microsoft.com/office/word/2010/wordprocessingCanvas" xmlns:mc="http://schemas.openxmlformats.org/markup-compatibility/2006" xmlns:o="urn:schemas-microsoft-com:office:office" xmlns:r="http://schemas.openxmlformats.org/officeDocument/2006/relationships" xmlns:m="http://schemas.openxmlformats.org/officeDocument/2006/math" xmlns:v="urn:schemas-microsoft-com:vml" xmlns:wp14="http://schemas.microsoft.com/office/word/2010/wordprocessingDrawing" xmlns:wp="http://schemas.openxmlformats.org/drawingml/2006/wordprocessingDrawing" xmlns:w10="urn:schemas-microsoft-com:office:word" xmlns:w="http://schemas.openxmlformats.org/wordprocessingml/2006/main" xmlns:w14="http://schemas.microsoft.com/office/word/2010/wordml" xmlns:wpg="http://schemas.microsoft.com/office/word/2010/wordprocessingGroup" xmlns:wpi="http://schemas.microsoft.com/office/word/2010/wordprocessingInk" xmlns:wne="http://schemas.microsoft.com/office/word/2006/wordml" xmlns:wps="http://schemas.microsoft.com/office/word/2010/wordprocessingShape" mc:Ignorable="w14 wp14">
-  <w:p>
-    <w:pPr>
-      <w:pStyle w:val="Piedepgina"/>
-    </w:pPr>
-  </w:p>
-</w:ftr>
-</file>
-
 <file path=word/footnotes.xml><?xml version="1.0" encoding="utf-8"?>
 <w:footnotes xmlns:wpc="http://schemas.microsoft.com/office/word/2010/wordprocessingCanvas" xmlns:mc="http://schemas.openxmlformats.org/markup-compatibility/2006" xmlns:o="urn:schemas-microsoft-com:office:office" xmlns:r="http://schemas.openxmlformats.org/officeDocument/2006/relationships" xmlns:m="http://schemas.openxmlformats.org/officeDocument/2006/math" xmlns:v="urn:schemas-microsoft-com:vml" xmlns:wp14="http://schemas.microsoft.com/office/word/2010/wordprocessingDrawing" xmlns:wp="http://schemas.openxmlformats.org/drawingml/2006/wordprocessingDrawing" xmlns:w10="urn:schemas-microsoft-com:office:word" xmlns:w="http://schemas.openxmlformats.org/wordprocessingml/2006/main" xmlns:w14="http://schemas.microsoft.com/office/word/2010/wordml" xmlns:wpg="http://schemas.microsoft.com/office/word/2010/wordprocessingGroup" xmlns:wpi="http://schemas.microsoft.com/office/word/2010/wordprocessingInk" xmlns:wne="http://schemas.microsoft.com/office/word/2006/wordml" xmlns:wps="http://schemas.microsoft.com/office/word/2010/wordprocessingShape" mc:Ignorable="w14 wp14">
   <w:footnote w:type="separator" w:id="-1">
@@ -4121,16 +4236,6 @@
 </file>
 
 <file path=word/header1.xml><?xml version="1.0" encoding="utf-8"?>
-<w:hdr xmlns:wpc="http://schemas.microsoft.com/office/word/2010/wordprocessingCanvas" xmlns:mc="http://schemas.openxmlformats.org/markup-compatibility/2006" xmlns:o="urn:schemas-microsoft-com:office:office" xmlns:r="http://schemas.openxmlformats.org/officeDocument/2006/relationships" xmlns:m="http://schemas.openxmlformats.org/officeDocument/2006/math" xmlns:v="urn:schemas-microsoft-com:vml" xmlns:wp14="http://schemas.microsoft.com/office/word/2010/wordprocessingDrawing" xmlns:wp="http://schemas.openxmlformats.org/drawingml/2006/wordprocessingDrawing" xmlns:w10="urn:schemas-microsoft-com:office:word" xmlns:w="http://schemas.openxmlformats.org/wordprocessingml/2006/main" xmlns:w14="http://schemas.microsoft.com/office/word/2010/wordml" xmlns:wpg="http://schemas.microsoft.com/office/word/2010/wordprocessingGroup" xmlns:wpi="http://schemas.microsoft.com/office/word/2010/wordprocessingInk" xmlns:wne="http://schemas.microsoft.com/office/word/2006/wordml" xmlns:wps="http://schemas.microsoft.com/office/word/2010/wordprocessingShape" mc:Ignorable="w14 wp14">
-  <w:p>
-    <w:pPr>
-      <w:pStyle w:val="Encabezado"/>
-    </w:pPr>
-  </w:p>
-</w:hdr>
-</file>
-
-<file path=word/header2.xml><?xml version="1.0" encoding="utf-8"?>
 <w:hdr xmlns:wpc="http://schemas.microsoft.com/office/word/2010/wordprocessingCanvas" xmlns:mc="http://schemas.openxmlformats.org/markup-compatibility/2006" xmlns:o="urn:schemas-microsoft-com:office:office" xmlns:r="http://schemas.openxmlformats.org/officeDocument/2006/relationships" xmlns:m="http://schemas.openxmlformats.org/officeDocument/2006/math" xmlns:v="urn:schemas-microsoft-com:vml" xmlns:wp14="http://schemas.microsoft.com/office/word/2010/wordprocessingDrawing" xmlns:wp="http://schemas.openxmlformats.org/drawingml/2006/wordprocessingDrawing" xmlns:w10="urn:schemas-microsoft-com:office:word" xmlns:w="http://schemas.openxmlformats.org/wordprocessingml/2006/main" xmlns:w14="http://schemas.microsoft.com/office/word/2010/wordml" xmlns:wpg="http://schemas.microsoft.com/office/word/2010/wordprocessingGroup" xmlns:wpi="http://schemas.microsoft.com/office/word/2010/wordprocessingInk" xmlns:wne="http://schemas.microsoft.com/office/word/2006/wordml" xmlns:wps="http://schemas.microsoft.com/office/word/2010/wordprocessingShape" mc:Ignorable="w14 wp14">
   <w:p>
     <w:pPr>
@@ -4231,13 +4336,8 @@
       <w:spacing w:after="0"/>
     </w:pPr>
     <w:r>
-      <w:t xml:space="preserve">               </w:t>
+      <w:t xml:space="preserve">               SISTEMA</w:t>
     </w:r>
-    <w:r>
-      <w:t>SISTEMA</w:t>
-    </w:r>
-    <w:bookmarkStart w:id="18" w:name="_GoBack"/>
-    <w:bookmarkEnd w:id="18"/>
     <w:r>
       <w:t xml:space="preserve"> DE PRESIÓN ARTERIAL</w:t>
     </w:r>
@@ -4252,16 +4352,6 @@
         <w:tab w:val="right" w:pos="8504"/>
       </w:tabs>
       <w:spacing w:after="0"/>
-    </w:pPr>
-  </w:p>
-</w:hdr>
-</file>
-
-<file path=word/header3.xml><?xml version="1.0" encoding="utf-8"?>
-<w:hdr xmlns:wpc="http://schemas.microsoft.com/office/word/2010/wordprocessingCanvas" xmlns:mc="http://schemas.openxmlformats.org/markup-compatibility/2006" xmlns:o="urn:schemas-microsoft-com:office:office" xmlns:r="http://schemas.openxmlformats.org/officeDocument/2006/relationships" xmlns:m="http://schemas.openxmlformats.org/officeDocument/2006/math" xmlns:v="urn:schemas-microsoft-com:vml" xmlns:wp14="http://schemas.microsoft.com/office/word/2010/wordprocessingDrawing" xmlns:wp="http://schemas.openxmlformats.org/drawingml/2006/wordprocessingDrawing" xmlns:w10="urn:schemas-microsoft-com:office:word" xmlns:w="http://schemas.openxmlformats.org/wordprocessingml/2006/main" xmlns:w14="http://schemas.microsoft.com/office/word/2010/wordml" xmlns:wpg="http://schemas.microsoft.com/office/word/2010/wordprocessingGroup" xmlns:wpi="http://schemas.microsoft.com/office/word/2010/wordprocessingInk" xmlns:wne="http://schemas.microsoft.com/office/word/2006/wordml" xmlns:wps="http://schemas.microsoft.com/office/word/2010/wordprocessingShape" mc:Ignorable="w14 wp14">
-  <w:p>
-    <w:pPr>
-      <w:pStyle w:val="Encabezado"/>
     </w:pPr>
   </w:p>
 </w:hdr>
@@ -6458,9 +6548,9 @@
     <w:rsid w:val="005D28D0"/>
     <w:rsid w:val="005F166A"/>
     <w:rsid w:val="008173F1"/>
-    <w:rsid w:val="00826484"/>
     <w:rsid w:val="00830B4E"/>
     <w:rsid w:val="0095182A"/>
+    <w:rsid w:val="00A4775A"/>
     <w:rsid w:val="00A92435"/>
     <w:rsid w:val="00C76654"/>
   </w:rsids>
@@ -7296,7 +7386,7 @@
 </file>
 
 <file path=customXml/itemProps2.xml><?xml version="1.0" encoding="utf-8"?>
-<ds:datastoreItem xmlns:ds="http://schemas.openxmlformats.org/officeDocument/2006/customXml" ds:itemID="{769F553F-E700-4FFA-8EF8-8162EE241FE4}">
+<ds:datastoreItem xmlns:ds="http://schemas.openxmlformats.org/officeDocument/2006/customXml" ds:itemID="{351B48C4-4510-488D-896A-ADAF6E0CBEB6}">
   <ds:schemaRefs>
     <ds:schemaRef ds:uri="http://schemas.openxmlformats.org/officeDocument/2006/bibliography"/>
   </ds:schemaRefs>

</xml_diff>

<commit_message>
Se actualiza el índice
</commit_message>
<xml_diff>
--- a/Producto/Iteración_2/02 Análisis/Informes/GPA_Informe_Flujo de trabajo de Análisis.docx
+++ b/Producto/Iteración_2/02 Análisis/Informes/GPA_Informe_Flujo de trabajo de Análisis.docx
@@ -590,7 +590,7 @@
               <w:b/>
             </w:rPr>
           </w:pPr>
-          <w:bookmarkStart w:id="0" w:name="_Toc459683613"/>
+          <w:bookmarkStart w:id="0" w:name="_Toc459829131"/>
           <w:r>
             <w:rPr>
               <w:rStyle w:val="Ttulo1Car"/>
@@ -644,13 +644,130 @@
           <w:r>
             <w:fldChar w:fldCharType="separate"/>
           </w:r>
-          <w:hyperlink w:anchor="_Toc459683613" w:history="1">
+          <w:bookmarkStart w:id="1" w:name="_GoBack"/>
+          <w:bookmarkEnd w:id="1"/>
+          <w:r>
+            <w:rPr>
+              <w:rStyle w:val="Hipervnculo"/>
+              <w:noProof/>
+            </w:rPr>
+            <w:fldChar w:fldCharType="begin"/>
+          </w:r>
+          <w:r>
+            <w:rPr>
+              <w:rStyle w:val="Hipervnculo"/>
+              <w:noProof/>
+            </w:rPr>
+            <w:instrText xml:space="preserve"> </w:instrText>
+          </w:r>
+          <w:r>
+            <w:rPr>
+              <w:noProof/>
+            </w:rPr>
+            <w:instrText>HYPERLINK \l "_Toc459829131"</w:instrText>
+          </w:r>
+          <w:r>
+            <w:rPr>
+              <w:rStyle w:val="Hipervnculo"/>
+              <w:noProof/>
+            </w:rPr>
+            <w:instrText xml:space="preserve"> </w:instrText>
+          </w:r>
+          <w:r>
+            <w:rPr>
+              <w:rStyle w:val="Hipervnculo"/>
+              <w:noProof/>
+            </w:rPr>
+          </w:r>
+          <w:r>
+            <w:rPr>
+              <w:rStyle w:val="Hipervnculo"/>
+              <w:noProof/>
+            </w:rPr>
+            <w:fldChar w:fldCharType="separate"/>
+          </w:r>
+          <w:r>
+            <w:rPr>
+              <w:rStyle w:val="Hipervnculo"/>
+              <w:noProof/>
+            </w:rPr>
+            <w:t>Índice</w:t>
+          </w:r>
+          <w:r>
+            <w:rPr>
+              <w:noProof/>
+              <w:webHidden/>
+            </w:rPr>
+            <w:tab/>
+          </w:r>
+          <w:r>
+            <w:rPr>
+              <w:noProof/>
+              <w:webHidden/>
+            </w:rPr>
+            <w:fldChar w:fldCharType="begin"/>
+          </w:r>
+          <w:r>
+            <w:rPr>
+              <w:noProof/>
+              <w:webHidden/>
+            </w:rPr>
+            <w:instrText xml:space="preserve"> PAGEREF _Toc459829131 \h </w:instrText>
+          </w:r>
+          <w:r>
+            <w:rPr>
+              <w:noProof/>
+              <w:webHidden/>
+            </w:rPr>
+          </w:r>
+          <w:r>
+            <w:rPr>
+              <w:noProof/>
+              <w:webHidden/>
+            </w:rPr>
+            <w:fldChar w:fldCharType="separate"/>
+          </w:r>
+          <w:r>
+            <w:rPr>
+              <w:noProof/>
+              <w:webHidden/>
+            </w:rPr>
+            <w:t>1</w:t>
+          </w:r>
+          <w:r>
+            <w:rPr>
+              <w:noProof/>
+              <w:webHidden/>
+            </w:rPr>
+            <w:fldChar w:fldCharType="end"/>
+          </w:r>
+          <w:r>
+            <w:rPr>
+              <w:rStyle w:val="Hipervnculo"/>
+              <w:noProof/>
+            </w:rPr>
+            <w:fldChar w:fldCharType="end"/>
+          </w:r>
+        </w:p>
+        <w:p>
+          <w:pPr>
+            <w:pStyle w:val="TDC1"/>
+            <w:tabs>
+              <w:tab w:val="right" w:leader="dot" w:pos="8494"/>
+            </w:tabs>
+            <w:rPr>
+              <w:rFonts w:eastAsiaTheme="minorEastAsia"/>
+              <w:noProof/>
+              <w:lang w:eastAsia="es-ES"/>
+            </w:rPr>
+          </w:pPr>
+          <w:hyperlink w:anchor="_Toc459829132" w:history="1">
             <w:r>
               <w:rPr>
                 <w:rStyle w:val="Hipervnculo"/>
                 <w:noProof/>
               </w:rPr>
-              <w:t>Índice</w:t>
+              <w:t>Introducción</w:t>
             </w:r>
             <w:r>
               <w:rPr>
@@ -671,7 +788,7 @@
                 <w:noProof/>
                 <w:webHidden/>
               </w:rPr>
-              <w:instrText xml:space="preserve"> PAGEREF _Toc459683613 \h </w:instrText>
+              <w:instrText xml:space="preserve"> PAGEREF _Toc459829132 \h </w:instrText>
             </w:r>
             <w:r>
               <w:rPr>
@@ -691,7 +808,7 @@
                 <w:noProof/>
                 <w:webHidden/>
               </w:rPr>
-              <w:t>1</w:t>
+              <w:t>2</w:t>
             </w:r>
             <w:r>
               <w:rPr>
@@ -714,7 +831,7 @@
               <w:lang w:eastAsia="es-ES"/>
             </w:rPr>
           </w:pPr>
-          <w:hyperlink w:anchor="_Toc459683614" w:history="1">
+          <w:hyperlink w:anchor="_Toc459829133" w:history="1">
             <w:r>
               <w:rPr>
                 <w:rStyle w:val="Hipervnculo"/>
@@ -741,7 +858,7 @@
                 <w:noProof/>
                 <w:webHidden/>
               </w:rPr>
-              <w:instrText xml:space="preserve"> PAGEREF _Toc459683614 \h </w:instrText>
+              <w:instrText xml:space="preserve"> PAGEREF _Toc459829133 \h </w:instrText>
             </w:r>
             <w:r>
               <w:rPr>
@@ -761,7 +878,7 @@
                 <w:noProof/>
                 <w:webHidden/>
               </w:rPr>
-              <w:t>2</w:t>
+              <w:t>3</w:t>
             </w:r>
             <w:r>
               <w:rPr>
@@ -784,7 +901,7 @@
               <w:lang w:eastAsia="es-ES"/>
             </w:rPr>
           </w:pPr>
-          <w:hyperlink w:anchor="_Toc459683615" w:history="1">
+          <w:hyperlink w:anchor="_Toc459829134" w:history="1">
             <w:r>
               <w:rPr>
                 <w:rStyle w:val="Hipervnculo"/>
@@ -811,7 +928,7 @@
                 <w:noProof/>
                 <w:webHidden/>
               </w:rPr>
-              <w:instrText xml:space="preserve"> PAGEREF _Toc459683615 \h </w:instrText>
+              <w:instrText xml:space="preserve"> PAGEREF _Toc459829134 \h </w:instrText>
             </w:r>
             <w:r>
               <w:rPr>
@@ -831,7 +948,7 @@
                 <w:noProof/>
                 <w:webHidden/>
               </w:rPr>
-              <w:t>2</w:t>
+              <w:t>3</w:t>
             </w:r>
             <w:r>
               <w:rPr>
@@ -854,7 +971,7 @@
               <w:lang w:eastAsia="es-ES"/>
             </w:rPr>
           </w:pPr>
-          <w:hyperlink w:anchor="_Toc459683616" w:history="1">
+          <w:hyperlink w:anchor="_Toc459829135" w:history="1">
             <w:r>
               <w:rPr>
                 <w:rStyle w:val="Hipervnculo"/>
@@ -881,7 +998,7 @@
                 <w:noProof/>
                 <w:webHidden/>
               </w:rPr>
-              <w:instrText xml:space="preserve"> PAGEREF _Toc459683616 \h </w:instrText>
+              <w:instrText xml:space="preserve"> PAGEREF _Toc459829135 \h </w:instrText>
             </w:r>
             <w:r>
               <w:rPr>
@@ -901,7 +1018,7 @@
                 <w:noProof/>
                 <w:webHidden/>
               </w:rPr>
-              <w:t>2</w:t>
+              <w:t>3</w:t>
             </w:r>
             <w:r>
               <w:rPr>
@@ -924,7 +1041,7 @@
               <w:lang w:eastAsia="es-ES"/>
             </w:rPr>
           </w:pPr>
-          <w:hyperlink w:anchor="_Toc459683617" w:history="1">
+          <w:hyperlink w:anchor="_Toc459829136" w:history="1">
             <w:r>
               <w:rPr>
                 <w:rStyle w:val="Hipervnculo"/>
@@ -951,7 +1068,7 @@
                 <w:noProof/>
                 <w:webHidden/>
               </w:rPr>
-              <w:instrText xml:space="preserve"> PAGEREF _Toc459683617 \h </w:instrText>
+              <w:instrText xml:space="preserve"> PAGEREF _Toc459829136 \h </w:instrText>
             </w:r>
             <w:r>
               <w:rPr>
@@ -971,7 +1088,7 @@
                 <w:noProof/>
                 <w:webHidden/>
               </w:rPr>
-              <w:t>4</w:t>
+              <w:t>5</w:t>
             </w:r>
             <w:r>
               <w:rPr>
@@ -994,7 +1111,7 @@
               <w:lang w:eastAsia="es-ES"/>
             </w:rPr>
           </w:pPr>
-          <w:hyperlink w:anchor="_Toc459683618" w:history="1">
+          <w:hyperlink w:anchor="_Toc459829137" w:history="1">
             <w:r>
               <w:rPr>
                 <w:rStyle w:val="Hipervnculo"/>
@@ -1021,7 +1138,7 @@
                 <w:noProof/>
                 <w:webHidden/>
               </w:rPr>
-              <w:instrText xml:space="preserve"> PAGEREF _Toc459683618 \h </w:instrText>
+              <w:instrText xml:space="preserve"> PAGEREF _Toc459829137 \h </w:instrText>
             </w:r>
             <w:r>
               <w:rPr>
@@ -1041,7 +1158,7 @@
                 <w:noProof/>
                 <w:webHidden/>
               </w:rPr>
-              <w:t>5</w:t>
+              <w:t>6</w:t>
             </w:r>
             <w:r>
               <w:rPr>
@@ -1064,7 +1181,7 @@
               <w:lang w:eastAsia="es-ES"/>
             </w:rPr>
           </w:pPr>
-          <w:hyperlink w:anchor="_Toc459683619" w:history="1">
+          <w:hyperlink w:anchor="_Toc459829138" w:history="1">
             <w:r>
               <w:rPr>
                 <w:rStyle w:val="Hipervnculo"/>
@@ -1091,7 +1208,7 @@
                 <w:noProof/>
                 <w:webHidden/>
               </w:rPr>
-              <w:instrText xml:space="preserve"> PAGEREF _Toc459683619 \h </w:instrText>
+              <w:instrText xml:space="preserve"> PAGEREF _Toc459829138 \h </w:instrText>
             </w:r>
             <w:r>
               <w:rPr>
@@ -1111,7 +1228,7 @@
                 <w:noProof/>
                 <w:webHidden/>
               </w:rPr>
-              <w:t>7</w:t>
+              <w:t>8</w:t>
             </w:r>
             <w:r>
               <w:rPr>
@@ -1134,7 +1251,7 @@
               <w:lang w:eastAsia="es-ES"/>
             </w:rPr>
           </w:pPr>
-          <w:hyperlink w:anchor="_Toc459683620" w:history="1">
+          <w:hyperlink w:anchor="_Toc459829139" w:history="1">
             <w:r>
               <w:rPr>
                 <w:rStyle w:val="Hipervnculo"/>
@@ -1161,7 +1278,7 @@
                 <w:noProof/>
                 <w:webHidden/>
               </w:rPr>
-              <w:instrText xml:space="preserve"> PAGEREF _Toc459683620 \h </w:instrText>
+              <w:instrText xml:space="preserve"> PAGEREF _Toc459829139 \h </w:instrText>
             </w:r>
             <w:r>
               <w:rPr>
@@ -1181,7 +1298,7 @@
                 <w:noProof/>
                 <w:webHidden/>
               </w:rPr>
-              <w:t>9</w:t>
+              <w:t>10</w:t>
             </w:r>
             <w:r>
               <w:rPr>
@@ -1204,13 +1321,13 @@
               <w:lang w:eastAsia="es-ES"/>
             </w:rPr>
           </w:pPr>
-          <w:hyperlink w:anchor="_Toc459683621" w:history="1">
+          <w:hyperlink w:anchor="_Toc459829140" w:history="1">
             <w:r>
               <w:rPr>
                 <w:rStyle w:val="Hipervnculo"/>
                 <w:noProof/>
               </w:rPr>
-              <w:t>Caso de uso 9.Registrar Alergias</w:t>
+              <w:t>Caso de uso 8.Registrar Antecedentes Patológicos Familiares</w:t>
             </w:r>
             <w:r>
               <w:rPr>
@@ -1231,7 +1348,7 @@
                 <w:noProof/>
                 <w:webHidden/>
               </w:rPr>
-              <w:instrText xml:space="preserve"> PAGEREF _Toc459683621 \h </w:instrText>
+              <w:instrText xml:space="preserve"> PAGEREF _Toc459829140 \h </w:instrText>
             </w:r>
             <w:r>
               <w:rPr>
@@ -1251,7 +1368,7 @@
                 <w:noProof/>
                 <w:webHidden/>
               </w:rPr>
-              <w:t>11</w:t>
+              <w:t>12</w:t>
             </w:r>
             <w:r>
               <w:rPr>
@@ -1274,13 +1391,13 @@
               <w:lang w:eastAsia="es-ES"/>
             </w:rPr>
           </w:pPr>
-          <w:hyperlink w:anchor="_Toc459683622" w:history="1">
+          <w:hyperlink w:anchor="_Toc459829141" w:history="1">
             <w:r>
               <w:rPr>
                 <w:rStyle w:val="Hipervnculo"/>
                 <w:noProof/>
               </w:rPr>
-              <w:t>Caso de uso 13.Registrar Hábitos de Tabaquismo</w:t>
+              <w:t>Caso de uso 9.Registrar Alergias</w:t>
             </w:r>
             <w:r>
               <w:rPr>
@@ -1301,7 +1418,7 @@
                 <w:noProof/>
                 <w:webHidden/>
               </w:rPr>
-              <w:instrText xml:space="preserve"> PAGEREF _Toc459683622 \h </w:instrText>
+              <w:instrText xml:space="preserve"> PAGEREF _Toc459829141 \h </w:instrText>
             </w:r>
             <w:r>
               <w:rPr>
@@ -1321,7 +1438,7 @@
                 <w:noProof/>
                 <w:webHidden/>
               </w:rPr>
-              <w:t>14</w:t>
+              <w:t>15</w:t>
             </w:r>
             <w:r>
               <w:rPr>
@@ -1344,13 +1461,13 @@
               <w:lang w:eastAsia="es-ES"/>
             </w:rPr>
           </w:pPr>
-          <w:hyperlink w:anchor="_Toc459683623" w:history="1">
+          <w:hyperlink w:anchor="_Toc459829142" w:history="1">
             <w:r>
               <w:rPr>
                 <w:rStyle w:val="Hipervnculo"/>
                 <w:noProof/>
               </w:rPr>
-              <w:t>Caso de uso 10.Registrar Hábitos de alcoholismo</w:t>
+              <w:t>Caso de uso 13.Registrar Hábitos de Tabaquismo</w:t>
             </w:r>
             <w:r>
               <w:rPr>
@@ -1371,7 +1488,7 @@
                 <w:noProof/>
                 <w:webHidden/>
               </w:rPr>
-              <w:instrText xml:space="preserve"> PAGEREF _Toc459683623 \h </w:instrText>
+              <w:instrText xml:space="preserve"> PAGEREF _Toc459829142 \h </w:instrText>
             </w:r>
             <w:r>
               <w:rPr>
@@ -1391,7 +1508,7 @@
                 <w:noProof/>
                 <w:webHidden/>
               </w:rPr>
-              <w:t>15</w:t>
+              <w:t>17</w:t>
             </w:r>
             <w:r>
               <w:rPr>
@@ -1414,13 +1531,13 @@
               <w:lang w:eastAsia="es-ES"/>
             </w:rPr>
           </w:pPr>
-          <w:hyperlink w:anchor="_Toc459683624" w:history="1">
+          <w:hyperlink w:anchor="_Toc459829143" w:history="1">
             <w:r>
               <w:rPr>
                 <w:rStyle w:val="Hipervnculo"/>
                 <w:noProof/>
               </w:rPr>
-              <w:t>Caso de uso 12.Registrar Hábito Consumo Drogas Ilícitas</w:t>
+              <w:t>Caso de uso 10.Registrar Hábitos de alcoholismo</w:t>
             </w:r>
             <w:r>
               <w:rPr>
@@ -1441,7 +1558,7 @@
                 <w:noProof/>
                 <w:webHidden/>
               </w:rPr>
-              <w:instrText xml:space="preserve"> PAGEREF _Toc459683624 \h </w:instrText>
+              <w:instrText xml:space="preserve"> PAGEREF _Toc459829143 \h </w:instrText>
             </w:r>
             <w:r>
               <w:rPr>
@@ -1461,7 +1578,7 @@
                 <w:noProof/>
                 <w:webHidden/>
               </w:rPr>
-              <w:t>17</w:t>
+              <w:t>18</w:t>
             </w:r>
             <w:r>
               <w:rPr>
@@ -1484,13 +1601,13 @@
               <w:lang w:eastAsia="es-ES"/>
             </w:rPr>
           </w:pPr>
-          <w:hyperlink w:anchor="_Toc459683625" w:history="1">
+          <w:hyperlink w:anchor="_Toc459829144" w:history="1">
             <w:r>
               <w:rPr>
                 <w:rStyle w:val="Hipervnculo"/>
                 <w:noProof/>
               </w:rPr>
-              <w:t>Caso de uso 11.Registrar Hábito Drogas Lícitas</w:t>
+              <w:t>Caso de uso 12.Registrar Hábito Consumo Drogas Ilícitas</w:t>
             </w:r>
             <w:r>
               <w:rPr>
@@ -1511,7 +1628,7 @@
                 <w:noProof/>
                 <w:webHidden/>
               </w:rPr>
-              <w:instrText xml:space="preserve"> PAGEREF _Toc459683625 \h </w:instrText>
+              <w:instrText xml:space="preserve"> PAGEREF _Toc459829144 \h </w:instrText>
             </w:r>
             <w:r>
               <w:rPr>
@@ -1531,7 +1648,7 @@
                 <w:noProof/>
                 <w:webHidden/>
               </w:rPr>
-              <w:t>19</w:t>
+              <w:t>20</w:t>
             </w:r>
             <w:r>
               <w:rPr>
@@ -1554,13 +1671,13 @@
               <w:lang w:eastAsia="es-ES"/>
             </w:rPr>
           </w:pPr>
-          <w:hyperlink w:anchor="_Toc459683626" w:history="1">
+          <w:hyperlink w:anchor="_Toc459829145" w:history="1">
             <w:r>
               <w:rPr>
                 <w:rStyle w:val="Hipervnculo"/>
                 <w:noProof/>
               </w:rPr>
-              <w:t>Caso de uso 21.Registrar estudio</w:t>
+              <w:t>Caso de uso 11.Registrar Hábito Drogas Lícitas</w:t>
             </w:r>
             <w:r>
               <w:rPr>
@@ -1581,7 +1698,7 @@
                 <w:noProof/>
                 <w:webHidden/>
               </w:rPr>
-              <w:instrText xml:space="preserve"> PAGEREF _Toc459683626 \h </w:instrText>
+              <w:instrText xml:space="preserve"> PAGEREF _Toc459829145 \h </w:instrText>
             </w:r>
             <w:r>
               <w:rPr>
@@ -1601,7 +1718,7 @@
                 <w:noProof/>
                 <w:webHidden/>
               </w:rPr>
-              <w:t>21</w:t>
+              <w:t>22</w:t>
             </w:r>
             <w:r>
               <w:rPr>
@@ -1624,13 +1741,13 @@
               <w:lang w:eastAsia="es-ES"/>
             </w:rPr>
           </w:pPr>
-          <w:hyperlink w:anchor="_Toc459683627" w:history="1">
+          <w:hyperlink w:anchor="_Toc459829146" w:history="1">
             <w:r>
               <w:rPr>
                 <w:rStyle w:val="Hipervnculo"/>
                 <w:noProof/>
               </w:rPr>
-              <w:t>Caso de uso 22.Registrar análisis de laboratorio</w:t>
+              <w:t>Caso de uso 14.Registrar Hábito de Actividad Física</w:t>
             </w:r>
             <w:r>
               <w:rPr>
@@ -1651,7 +1768,7 @@
                 <w:noProof/>
                 <w:webHidden/>
               </w:rPr>
-              <w:instrText xml:space="preserve"> PAGEREF _Toc459683627 \h </w:instrText>
+              <w:instrText xml:space="preserve"> PAGEREF _Toc459829146 \h </w:instrText>
             </w:r>
             <w:r>
               <w:rPr>
@@ -1671,7 +1788,7 @@
                 <w:noProof/>
                 <w:webHidden/>
               </w:rPr>
-              <w:t>22</w:t>
+              <w:t>24</w:t>
             </w:r>
             <w:r>
               <w:rPr>
@@ -1694,13 +1811,13 @@
               <w:lang w:eastAsia="es-ES"/>
             </w:rPr>
           </w:pPr>
-          <w:hyperlink w:anchor="_Toc459683628" w:history="1">
+          <w:hyperlink w:anchor="_Toc459829147" w:history="1">
             <w:r>
               <w:rPr>
                 <w:rStyle w:val="Hipervnculo"/>
                 <w:noProof/>
               </w:rPr>
-              <w:t>Caso de uso 1.Registrar paciente</w:t>
+              <w:t>Caso de uso 21.Registrar estudio</w:t>
             </w:r>
             <w:r>
               <w:rPr>
@@ -1721,7 +1838,7 @@
                 <w:noProof/>
                 <w:webHidden/>
               </w:rPr>
-              <w:instrText xml:space="preserve"> PAGEREF _Toc459683628 \h </w:instrText>
+              <w:instrText xml:space="preserve"> PAGEREF _Toc459829147 \h </w:instrText>
             </w:r>
             <w:r>
               <w:rPr>
@@ -1741,7 +1858,7 @@
                 <w:noProof/>
                 <w:webHidden/>
               </w:rPr>
-              <w:t>25</w:t>
+              <w:t>27</w:t>
             </w:r>
             <w:r>
               <w:rPr>
@@ -1764,12 +1881,152 @@
               <w:lang w:eastAsia="es-ES"/>
             </w:rPr>
           </w:pPr>
-          <w:hyperlink w:anchor="_Toc459683629" w:history="1">
+          <w:hyperlink w:anchor="_Toc459829148" w:history="1">
             <w:r>
               <w:rPr>
                 <w:rStyle w:val="Hipervnculo"/>
                 <w:noProof/>
               </w:rPr>
+              <w:t>Caso de uso 22.Registrar análisis de laboratorio</w:t>
+            </w:r>
+            <w:r>
+              <w:rPr>
+                <w:noProof/>
+                <w:webHidden/>
+              </w:rPr>
+              <w:tab/>
+            </w:r>
+            <w:r>
+              <w:rPr>
+                <w:noProof/>
+                <w:webHidden/>
+              </w:rPr>
+              <w:fldChar w:fldCharType="begin"/>
+            </w:r>
+            <w:r>
+              <w:rPr>
+                <w:noProof/>
+                <w:webHidden/>
+              </w:rPr>
+              <w:instrText xml:space="preserve"> PAGEREF _Toc459829148 \h </w:instrText>
+            </w:r>
+            <w:r>
+              <w:rPr>
+                <w:noProof/>
+                <w:webHidden/>
+              </w:rPr>
+            </w:r>
+            <w:r>
+              <w:rPr>
+                <w:noProof/>
+                <w:webHidden/>
+              </w:rPr>
+              <w:fldChar w:fldCharType="separate"/>
+            </w:r>
+            <w:r>
+              <w:rPr>
+                <w:noProof/>
+                <w:webHidden/>
+              </w:rPr>
+              <w:t>28</w:t>
+            </w:r>
+            <w:r>
+              <w:rPr>
+                <w:noProof/>
+                <w:webHidden/>
+              </w:rPr>
+              <w:fldChar w:fldCharType="end"/>
+            </w:r>
+          </w:hyperlink>
+        </w:p>
+        <w:p>
+          <w:pPr>
+            <w:pStyle w:val="TDC3"/>
+            <w:tabs>
+              <w:tab w:val="right" w:leader="dot" w:pos="8494"/>
+            </w:tabs>
+            <w:rPr>
+              <w:rFonts w:eastAsiaTheme="minorEastAsia"/>
+              <w:noProof/>
+              <w:lang w:eastAsia="es-ES"/>
+            </w:rPr>
+          </w:pPr>
+          <w:hyperlink w:anchor="_Toc459829149" w:history="1">
+            <w:r>
+              <w:rPr>
+                <w:rStyle w:val="Hipervnculo"/>
+                <w:noProof/>
+              </w:rPr>
+              <w:t>Caso de uso 1.Registrar paciente</w:t>
+            </w:r>
+            <w:r>
+              <w:rPr>
+                <w:noProof/>
+                <w:webHidden/>
+              </w:rPr>
+              <w:tab/>
+            </w:r>
+            <w:r>
+              <w:rPr>
+                <w:noProof/>
+                <w:webHidden/>
+              </w:rPr>
+              <w:fldChar w:fldCharType="begin"/>
+            </w:r>
+            <w:r>
+              <w:rPr>
+                <w:noProof/>
+                <w:webHidden/>
+              </w:rPr>
+              <w:instrText xml:space="preserve"> PAGEREF _Toc459829149 \h </w:instrText>
+            </w:r>
+            <w:r>
+              <w:rPr>
+                <w:noProof/>
+                <w:webHidden/>
+              </w:rPr>
+            </w:r>
+            <w:r>
+              <w:rPr>
+                <w:noProof/>
+                <w:webHidden/>
+              </w:rPr>
+              <w:fldChar w:fldCharType="separate"/>
+            </w:r>
+            <w:r>
+              <w:rPr>
+                <w:noProof/>
+                <w:webHidden/>
+              </w:rPr>
+              <w:t>31</w:t>
+            </w:r>
+            <w:r>
+              <w:rPr>
+                <w:noProof/>
+                <w:webHidden/>
+              </w:rPr>
+              <w:fldChar w:fldCharType="end"/>
+            </w:r>
+          </w:hyperlink>
+        </w:p>
+        <w:p>
+          <w:pPr>
+            <w:pStyle w:val="TDC3"/>
+            <w:tabs>
+              <w:tab w:val="right" w:leader="dot" w:pos="8494"/>
+            </w:tabs>
+            <w:rPr>
+              <w:rFonts w:eastAsiaTheme="minorEastAsia"/>
+              <w:noProof/>
+              <w:lang w:eastAsia="es-ES"/>
+            </w:rPr>
+          </w:pPr>
+          <w:hyperlink w:anchor="_Toc459829150" w:history="1">
+            <w:r>
+              <w:rPr>
+                <w:rStyle w:val="Hipervnculo"/>
+                <w:noProof/>
+              </w:rPr>
               <w:t>Caso de uso 23.Registrar alta profesional médico</w:t>
             </w:r>
             <w:r>
@@ -1791,7 +2048,7 @@
                 <w:noProof/>
                 <w:webHidden/>
               </w:rPr>
-              <w:instrText xml:space="preserve"> PAGEREF _Toc459683629 \h </w:instrText>
+              <w:instrText xml:space="preserve"> PAGEREF _Toc459829150 \h </w:instrText>
             </w:r>
             <w:r>
               <w:rPr>
@@ -1811,7 +2068,7 @@
                 <w:noProof/>
                 <w:webHidden/>
               </w:rPr>
-              <w:t>27</w:t>
+              <w:t>33</w:t>
             </w:r>
             <w:r>
               <w:rPr>
@@ -1850,12 +2107,13 @@
         <w:pStyle w:val="Ttulo1"/>
         <w:jc w:val="center"/>
       </w:pPr>
-      <w:bookmarkStart w:id="1" w:name="_Toc454123887"/>
-      <w:bookmarkStart w:id="2" w:name="_Toc459683614"/>
+      <w:bookmarkStart w:id="2" w:name="_Toc454123887"/>
+      <w:bookmarkStart w:id="3" w:name="_Toc459829132"/>
       <w:r>
         <w:lastRenderedPageBreak/>
         <w:t>Introducción</w:t>
       </w:r>
+      <w:bookmarkEnd w:id="3"/>
     </w:p>
     <w:p>
       <w:pPr>
@@ -2188,8 +2446,6 @@
         </w:rPr>
         <w:t>Se crearán los diagramas de clases de análisis correspondiente a cada uno de los diagramas de comunicación generados</w:t>
       </w:r>
-      <w:bookmarkStart w:id="3" w:name="_GoBack"/>
-      <w:bookmarkEnd w:id="3"/>
     </w:p>
     <w:p>
       <w:pPr>
@@ -2211,28 +2467,29 @@
         <w:pStyle w:val="Ttulo1"/>
         <w:jc w:val="center"/>
       </w:pPr>
+      <w:bookmarkStart w:id="4" w:name="_Toc459829133"/>
       <w:r>
         <w:lastRenderedPageBreak/>
         <w:t>Flujo de trabajo</w:t>
       </w:r>
-      <w:bookmarkEnd w:id="1"/>
+      <w:bookmarkEnd w:id="2"/>
       <w:r>
         <w:t xml:space="preserve"> de </w:t>
       </w:r>
       <w:r>
         <w:t>Análisis</w:t>
       </w:r>
-      <w:bookmarkEnd w:id="2"/>
+      <w:bookmarkEnd w:id="4"/>
     </w:p>
     <w:p>
       <w:pPr>
         <w:pStyle w:val="Ttulo2"/>
       </w:pPr>
-      <w:bookmarkStart w:id="4" w:name="_Toc459683615"/>
+      <w:bookmarkStart w:id="5" w:name="_Toc459829134"/>
       <w:r>
         <w:t>Realización de casos de uso - análisis</w:t>
       </w:r>
-      <w:bookmarkEnd w:id="4"/>
+      <w:bookmarkEnd w:id="5"/>
     </w:p>
     <w:p>
       <w:pPr>
@@ -2255,14 +2512,14 @@
       <w:pPr>
         <w:pStyle w:val="Ttulo3"/>
       </w:pPr>
-      <w:bookmarkStart w:id="5" w:name="_Toc459683616"/>
+      <w:bookmarkStart w:id="6" w:name="_Toc459829135"/>
       <w:r>
         <w:t>Caso de uso 2.Consultar P</w:t>
       </w:r>
       <w:r>
         <w:t>aciente</w:t>
       </w:r>
-      <w:bookmarkEnd w:id="5"/>
+      <w:bookmarkEnd w:id="6"/>
     </w:p>
     <w:p/>
     <w:p>
@@ -2421,7 +2678,7 @@
       <w:pPr>
         <w:pStyle w:val="Ttulo3"/>
       </w:pPr>
-      <w:bookmarkStart w:id="6" w:name="_Toc459683617"/>
+      <w:bookmarkStart w:id="7" w:name="_Toc459829136"/>
       <w:r>
         <w:lastRenderedPageBreak/>
         <w:t xml:space="preserve">Caso de uso </w:t>
@@ -2435,7 +2692,7 @@
       <w:r>
         <w:t xml:space="preserve"> historia clínica</w:t>
       </w:r>
-      <w:bookmarkEnd w:id="6"/>
+      <w:bookmarkEnd w:id="7"/>
     </w:p>
     <w:p/>
     <w:p>
@@ -2564,11 +2821,11 @@
       <w:pPr>
         <w:pStyle w:val="Ttulo3"/>
       </w:pPr>
-      <w:bookmarkStart w:id="7" w:name="_Toc459683618"/>
+      <w:bookmarkStart w:id="8" w:name="_Toc459829137"/>
       <w:r>
         <w:t>Caso de uso 5.Registrar Enfermedad actual</w:t>
       </w:r>
-      <w:bookmarkEnd w:id="7"/>
+      <w:bookmarkEnd w:id="8"/>
     </w:p>
     <w:p/>
     <w:p>
@@ -2692,11 +2949,11 @@
       <w:pPr>
         <w:pStyle w:val="Ttulo3"/>
       </w:pPr>
-      <w:bookmarkStart w:id="8" w:name="_Toc459683619"/>
+      <w:bookmarkStart w:id="9" w:name="_Toc459829138"/>
       <w:r>
         <w:t>Caso de uso 6.Registrar Antecedentes Mórbidos</w:t>
       </w:r>
-      <w:bookmarkEnd w:id="8"/>
+      <w:bookmarkEnd w:id="9"/>
     </w:p>
     <w:p/>
     <w:p>
@@ -2820,7 +3077,7 @@
       <w:pPr>
         <w:pStyle w:val="Ttulo3"/>
       </w:pPr>
-      <w:bookmarkStart w:id="9" w:name="_Toc459683620"/>
+      <w:bookmarkStart w:id="10" w:name="_Toc459829139"/>
       <w:r>
         <w:t xml:space="preserve">Caso de uso </w:t>
       </w:r>
@@ -2833,7 +3090,7 @@
       <w:r>
         <w:t>GinecoObstetricos</w:t>
       </w:r>
-      <w:bookmarkEnd w:id="9"/>
+      <w:bookmarkEnd w:id="10"/>
     </w:p>
     <w:p/>
     <w:p>
@@ -2956,6 +3213,7 @@
       <w:pPr>
         <w:pStyle w:val="Ttulo3"/>
       </w:pPr>
+      <w:bookmarkStart w:id="11" w:name="_Toc459829140"/>
       <w:r>
         <w:t xml:space="preserve">Caso de uso </w:t>
       </w:r>
@@ -2965,6 +3223,7 @@
       <w:r>
         <w:t>.Registrar Antecedentes Patológicos Familiares</w:t>
       </w:r>
+      <w:bookmarkEnd w:id="11"/>
     </w:p>
     <w:p/>
     <w:p>
@@ -3093,7 +3352,7 @@
       <w:pPr>
         <w:pStyle w:val="Ttulo3"/>
       </w:pPr>
-      <w:bookmarkStart w:id="10" w:name="_Toc459683621"/>
+      <w:bookmarkStart w:id="12" w:name="_Toc459829141"/>
       <w:r>
         <w:t xml:space="preserve">Caso de uso </w:t>
       </w:r>
@@ -3109,7 +3368,7 @@
       <w:r>
         <w:t>lergias</w:t>
       </w:r>
-      <w:bookmarkEnd w:id="10"/>
+      <w:bookmarkEnd w:id="12"/>
     </w:p>
     <w:p/>
     <w:p>
@@ -3231,7 +3490,7 @@
       <w:pPr>
         <w:pStyle w:val="Ttulo3"/>
       </w:pPr>
-      <w:bookmarkStart w:id="11" w:name="_Toc459683622"/>
+      <w:bookmarkStart w:id="13" w:name="_Toc459829142"/>
       <w:r>
         <w:lastRenderedPageBreak/>
         <w:t xml:space="preserve">Caso de uso </w:t>
@@ -3245,7 +3504,7 @@
       <w:r>
         <w:t>Hábitos de Tabaquismo</w:t>
       </w:r>
-      <w:bookmarkEnd w:id="11"/>
+      <w:bookmarkEnd w:id="13"/>
     </w:p>
     <w:p/>
     <w:p>
@@ -3367,7 +3626,7 @@
       <w:pPr>
         <w:pStyle w:val="Ttulo3"/>
       </w:pPr>
-      <w:bookmarkStart w:id="12" w:name="_Toc459683623"/>
+      <w:bookmarkStart w:id="14" w:name="_Toc459829143"/>
       <w:r>
         <w:t xml:space="preserve">Caso de uso </w:t>
       </w:r>
@@ -3380,7 +3639,7 @@
       <w:r>
         <w:t>Hábitos de alcoholismo</w:t>
       </w:r>
-      <w:bookmarkEnd w:id="12"/>
+      <w:bookmarkEnd w:id="14"/>
     </w:p>
     <w:p/>
     <w:p>
@@ -3503,7 +3762,7 @@
       <w:pPr>
         <w:pStyle w:val="Ttulo3"/>
       </w:pPr>
-      <w:bookmarkStart w:id="13" w:name="_Toc459683624"/>
+      <w:bookmarkStart w:id="15" w:name="_Toc459829144"/>
       <w:r>
         <w:t xml:space="preserve">Caso de uso </w:t>
       </w:r>
@@ -3516,7 +3775,7 @@
       <w:r>
         <w:t>Hábito Consumo Drogas Ilícitas</w:t>
       </w:r>
-      <w:bookmarkEnd w:id="13"/>
+      <w:bookmarkEnd w:id="15"/>
     </w:p>
     <w:p/>
     <w:p>
@@ -3640,11 +3899,11 @@
       <w:pPr>
         <w:pStyle w:val="Ttulo3"/>
       </w:pPr>
-      <w:bookmarkStart w:id="14" w:name="_Toc459683625"/>
+      <w:bookmarkStart w:id="16" w:name="_Toc459829145"/>
       <w:r>
         <w:t>Caso de uso 11.Registrar Hábito Drogas Lícitas</w:t>
       </w:r>
-      <w:bookmarkEnd w:id="14"/>
+      <w:bookmarkEnd w:id="16"/>
     </w:p>
     <w:p/>
     <w:p>
@@ -3768,9 +4027,11 @@
       <w:pPr>
         <w:pStyle w:val="Ttulo3"/>
       </w:pPr>
+      <w:bookmarkStart w:id="17" w:name="_Toc459829146"/>
       <w:r>
         <w:t>Caso de uso 14.Registrar Hábito de Actividad Física</w:t>
       </w:r>
+      <w:bookmarkEnd w:id="17"/>
     </w:p>
     <w:p/>
     <w:p>
@@ -3899,7 +4160,7 @@
       <w:pPr>
         <w:pStyle w:val="Ttulo3"/>
       </w:pPr>
-      <w:bookmarkStart w:id="15" w:name="_Toc459683626"/>
+      <w:bookmarkStart w:id="18" w:name="_Toc459829147"/>
       <w:r>
         <w:t>Caso de uso</w:t>
       </w:r>
@@ -3912,7 +4173,7 @@
       <w:r>
         <w:t>estudio</w:t>
       </w:r>
-      <w:bookmarkEnd w:id="15"/>
+      <w:bookmarkEnd w:id="18"/>
     </w:p>
     <w:p/>
     <w:p>
@@ -4034,7 +4295,7 @@
       <w:pPr>
         <w:pStyle w:val="Ttulo3"/>
       </w:pPr>
-      <w:bookmarkStart w:id="16" w:name="_Toc459683627"/>
+      <w:bookmarkStart w:id="19" w:name="_Toc459829148"/>
       <w:r>
         <w:t xml:space="preserve">Caso de uso </w:t>
       </w:r>
@@ -4044,7 +4305,7 @@
       <w:r>
         <w:t>egistrar análisis de laboratorio</w:t>
       </w:r>
-      <w:bookmarkEnd w:id="16"/>
+      <w:bookmarkEnd w:id="19"/>
     </w:p>
     <w:p/>
     <w:p>
@@ -4174,7 +4435,7 @@
       <w:pPr>
         <w:pStyle w:val="Ttulo3"/>
       </w:pPr>
-      <w:bookmarkStart w:id="17" w:name="_Toc459683628"/>
+      <w:bookmarkStart w:id="20" w:name="_Toc459829149"/>
       <w:r>
         <w:lastRenderedPageBreak/>
         <w:t>Caso de uso</w:t>
@@ -4185,7 +4446,7 @@
       <w:r>
         <w:t>egistrar paciente</w:t>
       </w:r>
-      <w:bookmarkEnd w:id="17"/>
+      <w:bookmarkEnd w:id="20"/>
     </w:p>
     <w:p/>
     <w:p>
@@ -4311,7 +4572,7 @@
       <w:pPr>
         <w:pStyle w:val="Ttulo3"/>
       </w:pPr>
-      <w:bookmarkStart w:id="18" w:name="_Toc459683629"/>
+      <w:bookmarkStart w:id="21" w:name="_Toc459829150"/>
       <w:r>
         <w:lastRenderedPageBreak/>
         <w:t>Caso de uso</w:t>
@@ -4328,7 +4589,7 @@
       <w:r>
         <w:t xml:space="preserve"> profesional médico</w:t>
       </w:r>
-      <w:bookmarkEnd w:id="18"/>
+      <w:bookmarkEnd w:id="21"/>
     </w:p>
     <w:p/>
     <w:p>
@@ -4515,7 +4776,7 @@
           <w:rPr>
             <w:noProof/>
           </w:rPr>
-          <w:t>2</w:t>
+          <w:t>1</w:t>
         </w:r>
         <w:r>
           <w:fldChar w:fldCharType="end"/>
@@ -7343,7 +7604,7 @@
 </file>
 
 <file path=customXml/itemProps2.xml><?xml version="1.0" encoding="utf-8"?>
-<ds:datastoreItem xmlns:ds="http://schemas.openxmlformats.org/officeDocument/2006/customXml" ds:itemID="{D708D3B3-1E51-4958-AED8-8033562BE229}">
+<ds:datastoreItem xmlns:ds="http://schemas.openxmlformats.org/officeDocument/2006/customXml" ds:itemID="{9133E781-C98D-4D65-B3D7-944F1BB19301}">
   <ds:schemaRefs>
     <ds:schemaRef ds:uri="http://schemas.openxmlformats.org/officeDocument/2006/bibliography"/>
   </ds:schemaRefs>

</xml_diff>

<commit_message>
Se modifica la redacción de la introducción
</commit_message>
<xml_diff>
--- a/Producto/Iteración_2/02 Análisis/Informes/GPA_Informe_Flujo de trabajo de Análisis.docx
+++ b/Producto/Iteración_2/02 Análisis/Informes/GPA_Informe_Flujo de trabajo de Análisis.docx
@@ -644,110 +644,63 @@
           <w:r>
             <w:fldChar w:fldCharType="separate"/>
           </w:r>
-          <w:bookmarkStart w:id="1" w:name="_GoBack"/>
-          <w:bookmarkEnd w:id="1"/>
-          <w:r>
-            <w:rPr>
-              <w:rStyle w:val="Hipervnculo"/>
-              <w:noProof/>
-            </w:rPr>
-            <w:fldChar w:fldCharType="begin"/>
-          </w:r>
-          <w:r>
-            <w:rPr>
-              <w:rStyle w:val="Hipervnculo"/>
-              <w:noProof/>
-            </w:rPr>
-            <w:instrText xml:space="preserve"> </w:instrText>
-          </w:r>
-          <w:r>
-            <w:rPr>
-              <w:noProof/>
-            </w:rPr>
-            <w:instrText>HYPERLINK \l "_Toc459829131"</w:instrText>
-          </w:r>
-          <w:r>
-            <w:rPr>
-              <w:rStyle w:val="Hipervnculo"/>
-              <w:noProof/>
-            </w:rPr>
-            <w:instrText xml:space="preserve"> </w:instrText>
-          </w:r>
-          <w:r>
-            <w:rPr>
-              <w:rStyle w:val="Hipervnculo"/>
-              <w:noProof/>
-            </w:rPr>
-          </w:r>
-          <w:r>
-            <w:rPr>
-              <w:rStyle w:val="Hipervnculo"/>
-              <w:noProof/>
-            </w:rPr>
-            <w:fldChar w:fldCharType="separate"/>
-          </w:r>
-          <w:r>
-            <w:rPr>
-              <w:rStyle w:val="Hipervnculo"/>
-              <w:noProof/>
-            </w:rPr>
-            <w:t>Índice</w:t>
-          </w:r>
-          <w:r>
-            <w:rPr>
-              <w:noProof/>
-              <w:webHidden/>
-            </w:rPr>
-            <w:tab/>
-          </w:r>
-          <w:r>
-            <w:rPr>
-              <w:noProof/>
-              <w:webHidden/>
-            </w:rPr>
-            <w:fldChar w:fldCharType="begin"/>
-          </w:r>
-          <w:r>
-            <w:rPr>
-              <w:noProof/>
-              <w:webHidden/>
-            </w:rPr>
-            <w:instrText xml:space="preserve"> PAGEREF _Toc459829131 \h </w:instrText>
-          </w:r>
-          <w:r>
-            <w:rPr>
-              <w:noProof/>
-              <w:webHidden/>
-            </w:rPr>
-          </w:r>
-          <w:r>
-            <w:rPr>
-              <w:noProof/>
-              <w:webHidden/>
-            </w:rPr>
-            <w:fldChar w:fldCharType="separate"/>
-          </w:r>
-          <w:r>
-            <w:rPr>
-              <w:noProof/>
-              <w:webHidden/>
-            </w:rPr>
-            <w:t>1</w:t>
-          </w:r>
-          <w:r>
-            <w:rPr>
-              <w:noProof/>
-              <w:webHidden/>
-            </w:rPr>
-            <w:fldChar w:fldCharType="end"/>
-          </w:r>
-          <w:r>
-            <w:rPr>
-              <w:rStyle w:val="Hipervnculo"/>
-              <w:noProof/>
-            </w:rPr>
-            <w:fldChar w:fldCharType="end"/>
-          </w:r>
+          <w:hyperlink w:anchor="_Toc459829131" w:history="1">
+            <w:r>
+              <w:rPr>
+                <w:rStyle w:val="Hipervnculo"/>
+                <w:noProof/>
+              </w:rPr>
+              <w:t>Índice</w:t>
+            </w:r>
+            <w:r>
+              <w:rPr>
+                <w:noProof/>
+                <w:webHidden/>
+              </w:rPr>
+              <w:tab/>
+            </w:r>
+            <w:r>
+              <w:rPr>
+                <w:noProof/>
+                <w:webHidden/>
+              </w:rPr>
+              <w:fldChar w:fldCharType="begin"/>
+            </w:r>
+            <w:r>
+              <w:rPr>
+                <w:noProof/>
+                <w:webHidden/>
+              </w:rPr>
+              <w:instrText xml:space="preserve"> PAGEREF _Toc459829131 \h </w:instrText>
+            </w:r>
+            <w:r>
+              <w:rPr>
+                <w:noProof/>
+                <w:webHidden/>
+              </w:rPr>
+            </w:r>
+            <w:r>
+              <w:rPr>
+                <w:noProof/>
+                <w:webHidden/>
+              </w:rPr>
+              <w:fldChar w:fldCharType="separate"/>
+            </w:r>
+            <w:r>
+              <w:rPr>
+                <w:noProof/>
+                <w:webHidden/>
+              </w:rPr>
+              <w:t>1</w:t>
+            </w:r>
+            <w:r>
+              <w:rPr>
+                <w:noProof/>
+                <w:webHidden/>
+              </w:rPr>
+              <w:fldChar w:fldCharType="end"/>
+            </w:r>
+          </w:hyperlink>
         </w:p>
         <w:p>
           <w:pPr>
@@ -2107,13 +2060,13 @@
         <w:pStyle w:val="Ttulo1"/>
         <w:jc w:val="center"/>
       </w:pPr>
+      <w:bookmarkStart w:id="1" w:name="_Toc459829132"/>
       <w:bookmarkStart w:id="2" w:name="_Toc454123887"/>
-      <w:bookmarkStart w:id="3" w:name="_Toc459829132"/>
       <w:r>
         <w:lastRenderedPageBreak/>
         <w:t>Introducción</w:t>
       </w:r>
-      <w:bookmarkEnd w:id="3"/>
+      <w:bookmarkEnd w:id="1"/>
     </w:p>
     <w:p>
       <w:pPr>
@@ -2129,12 +2082,22 @@
       <w:r>
         <w:rPr>
           <w:rFonts w:ascii="Arial Narrow" w:hAnsi="Arial Narrow" w:cs="Arial"/>
-          <w:color w:val="333333"/>
+          <w:color w:val="171717"/>
           <w:sz w:val="24"/>
           <w:szCs w:val="24"/>
           <w:shd w:val="clear" w:color="auto" w:fill="FFFFFF"/>
         </w:rPr>
-        <w:t>El Flujo de T</w:t>
+        <w:t>E</w:t>
+      </w:r>
+      <w:r>
+        <w:rPr>
+          <w:rFonts w:ascii="Arial Narrow" w:hAnsi="Arial Narrow" w:cs="Arial"/>
+          <w:color w:val="171717"/>
+          <w:sz w:val="24"/>
+          <w:szCs w:val="24"/>
+          <w:shd w:val="clear" w:color="auto" w:fill="FFFFFF"/>
+        </w:rPr>
+        <w:t xml:space="preserve">l </w:t>
       </w:r>
       <w:r>
         <w:rPr>
@@ -2144,7 +2107,7 @@
           <w:szCs w:val="24"/>
           <w:shd w:val="clear" w:color="auto" w:fill="FFFFFF"/>
         </w:rPr>
-        <w:t>rabajo</w:t>
+        <w:t>Flujo de T</w:t>
       </w:r>
       <w:r>
         <w:rPr>
@@ -2154,7 +2117,7 @@
           <w:szCs w:val="24"/>
           <w:shd w:val="clear" w:color="auto" w:fill="FFFFFF"/>
         </w:rPr>
-        <w:t xml:space="preserve"> de Análisis su propósito</w:t>
+        <w:t>rabajo</w:t>
       </w:r>
       <w:r>
         <w:rPr>
@@ -2164,7 +2127,7 @@
           <w:szCs w:val="24"/>
           <w:shd w:val="clear" w:color="auto" w:fill="FFFFFF"/>
         </w:rPr>
-        <w:t xml:space="preserve"> principal es analizar los requisitos descritos en la captura de requisitos, mediante su refinamiento y </w:t>
+        <w:t xml:space="preserve"> de Análisis</w:t>
       </w:r>
       <w:r>
         <w:rPr>
@@ -2174,7 +2137,7 @@
           <w:szCs w:val="24"/>
           <w:shd w:val="clear" w:color="auto" w:fill="FFFFFF"/>
         </w:rPr>
-        <w:t>estructuración</w:t>
+        <w:t xml:space="preserve"> tiene como propósito </w:t>
       </w:r>
       <w:r>
         <w:rPr>
@@ -2184,7 +2147,7 @@
           <w:szCs w:val="24"/>
           <w:shd w:val="clear" w:color="auto" w:fill="FFFFFF"/>
         </w:rPr>
-        <w:t>. El objetivo de es</w:t>
+        <w:t xml:space="preserve">analizar los requisitos descritos en la captura de requisitos, mediante su refinamiento y </w:t>
       </w:r>
       <w:r>
         <w:rPr>
@@ -2194,7 +2157,7 @@
           <w:szCs w:val="24"/>
           <w:shd w:val="clear" w:color="auto" w:fill="FFFFFF"/>
         </w:rPr>
-        <w:t xml:space="preserve">to es </w:t>
+        <w:t>estructuración</w:t>
       </w:r>
       <w:r>
         <w:rPr>
@@ -2204,7 +2167,7 @@
           <w:szCs w:val="24"/>
           <w:shd w:val="clear" w:color="auto" w:fill="FFFFFF"/>
         </w:rPr>
-        <w:t xml:space="preserve">lograr una </w:t>
+        <w:t>. El objetivo de es</w:t>
       </w:r>
       <w:r>
         <w:rPr>
@@ -2214,7 +2177,7 @@
           <w:szCs w:val="24"/>
           <w:shd w:val="clear" w:color="auto" w:fill="FFFFFF"/>
         </w:rPr>
-        <w:t>comprensión</w:t>
+        <w:t xml:space="preserve">to es </w:t>
       </w:r>
       <w:r>
         <w:rPr>
@@ -2224,7 +2187,7 @@
           <w:szCs w:val="24"/>
           <w:shd w:val="clear" w:color="auto" w:fill="FFFFFF"/>
         </w:rPr>
-        <w:t xml:space="preserve"> </w:t>
+        <w:t xml:space="preserve">lograr una </w:t>
       </w:r>
       <w:r>
         <w:rPr>
@@ -2234,7 +2197,7 @@
           <w:szCs w:val="24"/>
           <w:shd w:val="clear" w:color="auto" w:fill="FFFFFF"/>
         </w:rPr>
-        <w:t>más</w:t>
+        <w:t>comprensión</w:t>
       </w:r>
       <w:r>
         <w:rPr>
@@ -2244,7 +2207,7 @@
           <w:szCs w:val="24"/>
           <w:shd w:val="clear" w:color="auto" w:fill="FFFFFF"/>
         </w:rPr>
-        <w:t xml:space="preserve"> p</w:t>
+        <w:t xml:space="preserve"> </w:t>
       </w:r>
       <w:r>
         <w:rPr>
@@ -2254,7 +2217,7 @@
           <w:szCs w:val="24"/>
           <w:shd w:val="clear" w:color="auto" w:fill="FFFFFF"/>
         </w:rPr>
-        <w:t xml:space="preserve">recisa de los requisitos y </w:t>
+        <w:t>más</w:t>
       </w:r>
       <w:r>
         <w:rPr>
@@ -2264,7 +2227,7 @@
           <w:szCs w:val="24"/>
           <w:shd w:val="clear" w:color="auto" w:fill="FFFFFF"/>
         </w:rPr>
-        <w:t xml:space="preserve">obtener una </w:t>
+        <w:t xml:space="preserve"> p</w:t>
       </w:r>
       <w:r>
         <w:rPr>
@@ -2274,7 +2237,7 @@
           <w:szCs w:val="24"/>
           <w:shd w:val="clear" w:color="auto" w:fill="FFFFFF"/>
         </w:rPr>
-        <w:t>descripción</w:t>
+        <w:t xml:space="preserve">recisa de los requisitos y </w:t>
       </w:r>
       <w:r>
         <w:rPr>
@@ -2284,7 +2247,7 @@
           <w:szCs w:val="24"/>
           <w:shd w:val="clear" w:color="auto" w:fill="FFFFFF"/>
         </w:rPr>
-        <w:t xml:space="preserve"> de los requisitos que sea </w:t>
+        <w:t xml:space="preserve">obtener una </w:t>
       </w:r>
       <w:r>
         <w:rPr>
@@ -2294,7 +2257,7 @@
           <w:szCs w:val="24"/>
           <w:shd w:val="clear" w:color="auto" w:fill="FFFFFF"/>
         </w:rPr>
-        <w:t>fácil</w:t>
+        <w:t>descripción</w:t>
       </w:r>
       <w:r>
         <w:rPr>
@@ -2304,7 +2267,7 @@
           <w:szCs w:val="24"/>
           <w:shd w:val="clear" w:color="auto" w:fill="FFFFFF"/>
         </w:rPr>
-        <w:t xml:space="preserve"> de mantener y que nos ayude a dar estructura al sistema en su con</w:t>
+        <w:t xml:space="preserve"> de los requisitos que sea </w:t>
       </w:r>
       <w:r>
         <w:rPr>
@@ -2314,12 +2277,9 @@
           <w:szCs w:val="24"/>
           <w:shd w:val="clear" w:color="auto" w:fill="FFFFFF"/>
         </w:rPr>
-        <w:t>junto.</w:t>
-      </w:r>
-    </w:p>
-    <w:p>
-      <w:pPr>
-        <w:ind w:firstLine="284"/>
+        <w:t>fácil</w:t>
+      </w:r>
+      <w:r>
         <w:rPr>
           <w:rFonts w:ascii="Arial Narrow" w:hAnsi="Arial Narrow" w:cs="Arial"/>
           <w:color w:val="333333"/>
@@ -2327,7 +2287,8 @@
           <w:szCs w:val="24"/>
           <w:shd w:val="clear" w:color="auto" w:fill="FFFFFF"/>
         </w:rPr>
-      </w:pPr>
+        <w:t xml:space="preserve"> de mantener y que nos ayude a dar estructura al sistema en su con</w:t>
+      </w:r>
       <w:r>
         <w:rPr>
           <w:rFonts w:ascii="Arial Narrow" w:hAnsi="Arial Narrow" w:cs="Arial"/>
@@ -2336,7 +2297,51 @@
           <w:szCs w:val="24"/>
           <w:shd w:val="clear" w:color="auto" w:fill="FFFFFF"/>
         </w:rPr>
-        <w:t>El flujo de trabajo estará formado por</w:t>
+        <w:t>junto.</w:t>
+      </w:r>
+    </w:p>
+    <w:p>
+      <w:pPr>
+        <w:ind w:firstLine="284"/>
+        <w:rPr>
+          <w:rFonts w:ascii="Arial Narrow" w:hAnsi="Arial Narrow" w:cs="Arial"/>
+          <w:color w:val="333333"/>
+          <w:sz w:val="24"/>
+          <w:szCs w:val="24"/>
+          <w:shd w:val="clear" w:color="auto" w:fill="FFFFFF"/>
+        </w:rPr>
+      </w:pPr>
+      <w:r>
+        <w:rPr>
+          <w:rFonts w:ascii="Arial Narrow" w:hAnsi="Arial Narrow" w:cs="Arial"/>
+          <w:color w:val="333333"/>
+          <w:sz w:val="24"/>
+          <w:szCs w:val="24"/>
+          <w:shd w:val="clear" w:color="auto" w:fill="FFFFFF"/>
+        </w:rPr>
+        <w:t xml:space="preserve">El flujo de trabajo estará </w:t>
+      </w:r>
+      <w:r>
+        <w:rPr>
+          <w:rFonts w:ascii="Arial Narrow" w:hAnsi="Arial Narrow" w:cs="Helvetica"/>
+          <w:color w:val="333333"/>
+          <w:sz w:val="24"/>
+          <w:szCs w:val="24"/>
+          <w:shd w:val="clear" w:color="auto" w:fill="FFFFFF"/>
+        </w:rPr>
+        <w:t xml:space="preserve">constituido </w:t>
+      </w:r>
+      <w:bookmarkStart w:id="3" w:name="_GoBack"/>
+      <w:bookmarkEnd w:id="3"/>
+      <w:r>
+        <w:rPr>
+          <w:rFonts w:ascii="Arial Narrow" w:hAnsi="Arial Narrow" w:cs="Arial"/>
+          <w:color w:val="333333"/>
+          <w:sz w:val="24"/>
+          <w:szCs w:val="24"/>
+          <w:shd w:val="clear" w:color="auto" w:fill="FFFFFF"/>
+        </w:rPr>
+        <w:t>por</w:t>
       </w:r>
       <w:r>
         <w:rPr>
@@ -4776,7 +4781,7 @@
           <w:rPr>
             <w:noProof/>
           </w:rPr>
-          <w:t>1</w:t>
+          <w:t>2</w:t>
         </w:r>
         <w:r>
           <w:fldChar w:fldCharType="end"/>
@@ -7604,7 +7609,7 @@
 </file>
 
 <file path=customXml/itemProps2.xml><?xml version="1.0" encoding="utf-8"?>
-<ds:datastoreItem xmlns:ds="http://schemas.openxmlformats.org/officeDocument/2006/customXml" ds:itemID="{9133E781-C98D-4D65-B3D7-944F1BB19301}">
+<ds:datastoreItem xmlns:ds="http://schemas.openxmlformats.org/officeDocument/2006/customXml" ds:itemID="{752C0B2A-B609-4BCE-9097-1F5C1C0C3F54}">
   <ds:schemaRefs>
     <ds:schemaRef ds:uri="http://schemas.openxmlformats.org/officeDocument/2006/bibliography"/>
   </ds:schemaRefs>

</xml_diff>